<commit_message>
removed allowed html tags
</commit_message>
<xml_diff>
--- a/doc/Dokuv01.docx
+++ b/doc/Dokuv01.docx
@@ -29,7 +29,15 @@
         <w:t>Wartung</w:t>
       </w:r>
       <w:r>
-        <w:t xml:space="preserve"> und Unterhalt beschrieben, sowie die Produktionsumgebung.</w:t>
+        <w:t xml:space="preserve"> und Unterhalt beschrieben</w:t>
+      </w:r>
+      <w:proofErr w:type="gramStart"/>
+      <w:r>
+        <w:t>, sowie</w:t>
+      </w:r>
+      <w:proofErr w:type="gramEnd"/>
+      <w:r>
+        <w:t xml:space="preserve"> die Produktionsumgebung.</w:t>
       </w:r>
     </w:p>
     <w:p>
@@ -45,7 +53,23 @@
         <w:t>Die Entwicklungsumgebung besteht aus einer Linux VM. Auf dieser ist das LAMP packet Installiert.</w:t>
       </w:r>
       <w:r>
-        <w:t xml:space="preserve"> Entwickelt wird mit der Entwicklungsumgebung Eclipse. Eclipse ist auf meinem Hostcomputer Installiert. Die </w:t>
+        <w:t xml:space="preserve"> Entwickelt wird mit der Entwicklungsumgebung </w:t>
+      </w:r>
+      <w:proofErr w:type="spellStart"/>
+      <w:r>
+        <w:t>Eclipse</w:t>
+      </w:r>
+      <w:proofErr w:type="spellEnd"/>
+      <w:r>
+        <w:t xml:space="preserve">. </w:t>
+      </w:r>
+      <w:proofErr w:type="spellStart"/>
+      <w:r>
+        <w:t>Eclipse</w:t>
+      </w:r>
+      <w:proofErr w:type="spellEnd"/>
+      <w:r>
+        <w:t xml:space="preserve"> ist auf meinem Hostcomputer Installiert. Die </w:t>
       </w:r>
       <w:r>
         <w:t>Entwicklung</w:t>
@@ -54,11 +78,16 @@
         <w:t xml:space="preserve"> geschieht üb</w:t>
       </w:r>
       <w:r>
-        <w:t>er SFTP mithilfe eines Eclipse-p</w:t>
+        <w:t xml:space="preserve">er SFTP mithilfe eines </w:t>
+      </w:r>
+      <w:proofErr w:type="spellStart"/>
+      <w:r>
+        <w:t>Eclipse-p</w:t>
       </w:r>
       <w:r>
         <w:t>lugins</w:t>
       </w:r>
+      <w:proofErr w:type="spellEnd"/>
       <w:r>
         <w:t>.</w:t>
       </w:r>
@@ -66,7 +95,15 @@
         <w:t xml:space="preserve"> Der ganze Code wird</w:t>
       </w:r>
       <w:r>
-        <w:t xml:space="preserve"> auf Github abgelegt. </w:t>
+        <w:t xml:space="preserve"> auf </w:t>
+      </w:r>
+      <w:proofErr w:type="spellStart"/>
+      <w:r>
+        <w:t>Github</w:t>
+      </w:r>
+      <w:proofErr w:type="spellEnd"/>
+      <w:r>
+        <w:t xml:space="preserve"> abgelegt. </w:t>
       </w:r>
     </w:p>
     <w:p>
@@ -82,22 +119,38 @@
         <w:t xml:space="preserve">Die Produktionsumgebung besteht aus einem von Rock-Server </w:t>
       </w:r>
       <w:r>
-        <w:t>gehosteten v</w:t>
-      </w:r>
-      <w:r>
-        <w:t xml:space="preserve">Server. </w:t>
+        <w:t xml:space="preserve">gehosteten </w:t>
+      </w:r>
+      <w:proofErr w:type="spellStart"/>
+      <w:r>
+        <w:t>v</w:t>
+      </w:r>
+      <w:r>
+        <w:t>Server</w:t>
+      </w:r>
+      <w:proofErr w:type="spellEnd"/>
+      <w:r>
+        <w:t xml:space="preserve">. </w:t>
       </w:r>
       <w:r>
         <w:t>Dieser wird aus dem Internet erreichbar sein.</w:t>
       </w:r>
       <w:r>
-        <w:t xml:space="preserve"> Auf dem v</w:t>
+        <w:t xml:space="preserve"> Auf dem </w:t>
+      </w:r>
+      <w:proofErr w:type="spellStart"/>
+      <w:r>
+        <w:t>v</w:t>
       </w:r>
       <w:r>
         <w:t>Se</w:t>
       </w:r>
       <w:r>
-        <w:t>rver wird Linux sowie LAMP Installiert sein.</w:t>
+        <w:t>rver</w:t>
+      </w:r>
+      <w:proofErr w:type="spellEnd"/>
+      <w:r>
+        <w:t xml:space="preserve"> wird Linux sowie LAMP Installiert sein.</w:t>
       </w:r>
     </w:p>
     <w:p>
@@ -113,7 +166,15 @@
         <w:t xml:space="preserve">Die Website wird </w:t>
       </w:r>
       <w:r>
-        <w:t>mit PHP, MySQL, Html und CSS umgesetzt.</w:t>
+        <w:t xml:space="preserve">mit PHP, MySQL, </w:t>
+      </w:r>
+      <w:proofErr w:type="spellStart"/>
+      <w:r>
+        <w:t>Html</w:t>
+      </w:r>
+      <w:proofErr w:type="spellEnd"/>
+      <w:r>
+        <w:t xml:space="preserve"> und CSS umgesetzt.</w:t>
       </w:r>
       <w:r>
         <w:t xml:space="preserve"> Als </w:t>
@@ -122,10 +183,26 @@
         <w:t>Frontend</w:t>
       </w:r>
       <w:r>
-        <w:t xml:space="preserve"> Framework wird Bootstrap oder Foundation verwendet.</w:t>
-      </w:r>
-      <w:r>
-        <w:t xml:space="preserve"> Die Website wird auf einem Apache </w:t>
+        <w:t xml:space="preserve"> Framework wird Bootstrap oder </w:t>
+      </w:r>
+      <w:proofErr w:type="spellStart"/>
+      <w:r>
+        <w:t>Foundation</w:t>
+      </w:r>
+      <w:proofErr w:type="spellEnd"/>
+      <w:r>
+        <w:t xml:space="preserve"> verwendet.</w:t>
+      </w:r>
+      <w:r>
+        <w:t xml:space="preserve"> Die Website </w:t>
+      </w:r>
+      <w:proofErr w:type="gramStart"/>
+      <w:r>
+        <w:t>wird auf einem Apache</w:t>
+      </w:r>
+      <w:proofErr w:type="gramEnd"/>
+      <w:r>
+        <w:t xml:space="preserve"> </w:t>
       </w:r>
       <w:r>
         <w:t>Web Server</w:t>
@@ -136,7 +213,23 @@
     </w:p>
     <w:p>
       <w:r>
-        <w:t>Als Datenbank Provider wird PDO verwendet. Dies ist dynamischer und ansprechender aufgebaut als mysqli. PDO ist nicht von MySql abhängig und kann auch andere Datenbanken ansprechen.</w:t>
+        <w:t xml:space="preserve">Als Datenbank Provider wird PDO verwendet. Dies ist dynamischer und ansprechender aufgebaut als </w:t>
+      </w:r>
+      <w:proofErr w:type="spellStart"/>
+      <w:r>
+        <w:t>mysqli</w:t>
+      </w:r>
+      <w:proofErr w:type="spellEnd"/>
+      <w:r>
+        <w:t xml:space="preserve">. PDO ist nicht von </w:t>
+      </w:r>
+      <w:proofErr w:type="spellStart"/>
+      <w:r>
+        <w:t>MySql</w:t>
+      </w:r>
+      <w:proofErr w:type="spellEnd"/>
+      <w:r>
+        <w:t xml:space="preserve"> abhängig und kann auch andere Datenbanken ansprechen.</w:t>
       </w:r>
     </w:p>
     <w:p>
@@ -156,192 +249,66 @@
       </w:r>
     </w:p>
     <w:p>
-      <w:pPr>
-        <w:rPr>
-          <w:highlight w:val="yellow"/>
-        </w:rPr>
-      </w:pPr>
-      <w:r>
-        <w:rPr>
-          <w:highlight w:val="yellow"/>
-        </w:rPr>
-        <w:t>Sicherheit</w:t>
-      </w:r>
-    </w:p>
-    <w:p>
-      <w:pPr>
-        <w:rPr>
-          <w:highlight w:val="yellow"/>
-        </w:rPr>
-      </w:pPr>
-      <w:r>
-        <w:rPr>
-          <w:highlight w:val="yellow"/>
-        </w:rPr>
-        <w:t xml:space="preserve">Modularer </w:t>
-      </w:r>
-      <w:r>
-        <w:rPr>
-          <w:highlight w:val="yellow"/>
-        </w:rPr>
-        <w:t>Aufbau</w:t>
-      </w:r>
-      <w:r>
-        <w:rPr>
-          <w:highlight w:val="yellow"/>
-        </w:rPr>
+      <w:r>
+        <w:t>Das Haupt Ziel von diesem Projekt ist es PHP besser kennen zu Lernen und ein Erweiterbares Gästebuch zu erstellen. Dieses Gästebuch soll als Grundlage für weitere Projekte verwendet werden können.</w:t>
+      </w:r>
+    </w:p>
+    <w:p>
+      <w:r>
+        <w:t xml:space="preserve">In diesem Projekt wird vor allem auf Sicherheit aber auch auf Browserkompatibilität geachtet. </w:t>
+      </w:r>
+    </w:p>
+    <w:p/>
+    <w:p>
+      <w:pPr>
+        <w:pStyle w:val="berschrift2"/>
+      </w:pPr>
+      <w:r>
+        <w:t xml:space="preserve">Änderungen zur </w:t>
+      </w:r>
+      <w:r>
+        <w:t>Vorgabe</w:t>
+      </w:r>
+    </w:p>
+    <w:p>
+      <w:r>
+        <w:t xml:space="preserve">Ich habe den Usernamen entfernt, da der  Username/Benutzername Nirgends verwendet wird. Für das Login wird eine E-Mail Adresse verwenden und angezeigt wird der </w:t>
+      </w:r>
+      <w:proofErr w:type="spellStart"/>
+      <w:r>
+        <w:t>Fullname</w:t>
+      </w:r>
+      <w:proofErr w:type="spellEnd"/>
+      <w:r>
+        <w:t>.</w:t>
+      </w:r>
+    </w:p>
+    <w:p>
+      <w:bookmarkStart w:id="0" w:name="_GoBack"/>
+      <w:bookmarkEnd w:id="0"/>
+    </w:p>
+    <w:p>
+      <w:pPr>
+        <w:pStyle w:val="berschrift2"/>
+      </w:pPr>
+      <w:r>
+        <w:t xml:space="preserve">Anforderungen </w:t>
+      </w:r>
+    </w:p>
+    <w:p>
+      <w:r>
+        <w:t xml:space="preserve">Um die Anforderungen zu definieren werde ich die aus </w:t>
+      </w:r>
+      <w:proofErr w:type="spellStart"/>
+      <w:r>
+        <w:t>Scrum</w:t>
+      </w:r>
+      <w:proofErr w:type="spellEnd"/>
+      <w:r>
+        <w:t xml:space="preserve"> Bekannten User Stories verwenden.</w:t>
+      </w:r>
+      <w:r>
         <w:t xml:space="preserve"> </w:t>
-      </w:r>
-      <w:r>
-        <w:rPr>
-          <w:highlight w:val="yellow"/>
-        </w:rPr>
-        <w:t xml:space="preserve">(wiederverwendbar) </w:t>
-      </w:r>
-    </w:p>
-    <w:p>
-      <w:pPr>
-        <w:rPr>
-          <w:highlight w:val="yellow"/>
-        </w:rPr>
-      </w:pPr>
-      <w:r>
-        <w:rPr>
-          <w:highlight w:val="yellow"/>
-        </w:rPr>
-        <w:t>Browserkompatibilität</w:t>
-      </w:r>
-    </w:p>
-    <w:p>
-      <w:pPr>
-        <w:rPr>
-          <w:highlight w:val="yellow"/>
-        </w:rPr>
-      </w:pPr>
-      <w:r>
-        <w:rPr>
-          <w:highlight w:val="yellow"/>
-        </w:rPr>
-        <w:t>Gästebuch erstellen</w:t>
-      </w:r>
-    </w:p>
-    <w:p>
-      <w:r>
-        <w:rPr>
-          <w:highlight w:val="yellow"/>
-        </w:rPr>
-        <w:t>PHP kennenlernen</w:t>
-      </w:r>
-    </w:p>
-    <w:p>
-      <w:pPr>
-        <w:pStyle w:val="berschrift2"/>
-      </w:pPr>
-      <w:r>
-        <w:t xml:space="preserve">Anforderungen </w:t>
-      </w:r>
-    </w:p>
-    <w:p>
-      <w:r>
-        <w:t>Um die Anforderungen zu definieren werde ich die aus Scrum Bekannten User Stories verwenden.</w:t>
-      </w:r>
-      <w:r>
-        <w:t xml:space="preserve"> </w:t>
-      </w:r>
-    </w:p>
-    <w:p>
-      <w:pPr>
-        <w:pStyle w:val="berschrift2"/>
-      </w:pPr>
-      <w:r>
-        <w:t>Änderungen zu der Vorgabe</w:t>
-      </w:r>
-    </w:p>
-    <w:p>
-      <w:r>
-        <w:t>Ich habe den Usernamen entfernt, da der  Username/Benutzername Nirgends verwendet wird. Für das Login wird eine E-Mail Adresse verwenden und angezeigt wird der Fullname.</w:t>
-      </w:r>
-    </w:p>
-    <w:p>
-      <w:r>
-        <w:t>Es ist vorgegeben, dass Einträge validiert werden und HTML tags verboten werden. Ich habe in diesem Fall eine Ausnahme für Folgende HTML Tags gemacht</w:t>
-      </w:r>
-      <w:r>
-        <w:t>.</w:t>
-      </w:r>
-    </w:p>
-    <w:p>
-      <w:r>
-        <w:rPr>
-          <w:rFonts w:ascii="Monaco" w:hAnsi="Monaco" w:cs="Monaco"/>
-          <w:color w:val="0000C0"/>
-          <w:sz w:val="22"/>
-          <w:szCs w:val="22"/>
-        </w:rPr>
-        <w:t>&lt;p&gt;</w:t>
-      </w:r>
-      <w:r>
-        <w:rPr>
-          <w:rFonts w:ascii="Monaco" w:hAnsi="Monaco" w:cs="Monaco"/>
-          <w:color w:val="0000C0"/>
-          <w:sz w:val="22"/>
-          <w:szCs w:val="22"/>
-        </w:rPr>
-        <w:t xml:space="preserve"> </w:t>
-      </w:r>
-      <w:r>
-        <w:rPr>
-          <w:rFonts w:ascii="Monaco" w:hAnsi="Monaco" w:cs="Monaco"/>
-          <w:color w:val="0000C0"/>
-          <w:sz w:val="22"/>
-          <w:szCs w:val="22"/>
-        </w:rPr>
-        <w:t>&lt;br</w:t>
-      </w:r>
-      <w:r>
-        <w:rPr>
-          <w:rFonts w:ascii="Monaco" w:hAnsi="Monaco" w:cs="Monaco"/>
-          <w:color w:val="0000C0"/>
-          <w:sz w:val="22"/>
-          <w:szCs w:val="22"/>
-        </w:rPr>
-        <w:t>/&gt;</w:t>
-      </w:r>
-      <w:r>
-        <w:rPr>
-          <w:rFonts w:ascii="Monaco" w:hAnsi="Monaco" w:cs="Monaco"/>
-          <w:color w:val="0000C0"/>
-          <w:sz w:val="22"/>
-          <w:szCs w:val="22"/>
-        </w:rPr>
-        <w:t xml:space="preserve"> </w:t>
-      </w:r>
-      <w:r>
-        <w:rPr>
-          <w:rFonts w:ascii="Monaco" w:hAnsi="Monaco" w:cs="Monaco"/>
-          <w:color w:val="0000C0"/>
-          <w:sz w:val="22"/>
-          <w:szCs w:val="22"/>
-        </w:rPr>
-        <w:t>&lt;b&gt;</w:t>
-      </w:r>
-      <w:r>
-        <w:rPr>
-          <w:rFonts w:ascii="Monaco" w:hAnsi="Monaco" w:cs="Monaco"/>
-          <w:color w:val="0000C0"/>
-          <w:sz w:val="22"/>
-          <w:szCs w:val="22"/>
-        </w:rPr>
-        <w:t xml:space="preserve"> </w:t>
-      </w:r>
-      <w:r>
-        <w:rPr>
-          <w:rFonts w:ascii="Monaco" w:hAnsi="Monaco" w:cs="Monaco"/>
-          <w:color w:val="0000C0"/>
-          <w:sz w:val="22"/>
-          <w:szCs w:val="22"/>
-        </w:rPr>
-        <w:t>&lt;strong&gt;</w:t>
       </w:r>
     </w:p>
     <w:p>
@@ -546,7 +513,15 @@
         <w:t>Nicht Funktionale Anforderungen</w:t>
       </w:r>
       <w:r>
-        <w:t xml:space="preserve"> ( nicht durch UI Testbar)</w:t>
+        <w:t xml:space="preserve"> ( nicht durch UI </w:t>
+      </w:r>
+      <w:proofErr w:type="spellStart"/>
+      <w:r>
+        <w:t>Testbar</w:t>
+      </w:r>
+      <w:proofErr w:type="spellEnd"/>
+      <w:r>
+        <w:t>)</w:t>
       </w:r>
     </w:p>
     <w:p>
@@ -601,8 +576,13 @@
     </w:p>
     <w:p>
       <w:r>
-        <w:t>Die Testcases</w:t>
-      </w:r>
+        <w:t xml:space="preserve">Die </w:t>
+      </w:r>
+      <w:proofErr w:type="spellStart"/>
+      <w:r>
+        <w:t>Testcases</w:t>
+      </w:r>
+      <w:proofErr w:type="spellEnd"/>
       <w:r>
         <w:t>/Testfälle</w:t>
       </w:r>
@@ -610,10 +590,7 @@
         <w:t xml:space="preserve"> sind im Testprotokoll.docx beschrieben.</w:t>
       </w:r>
     </w:p>
-    <w:p>
-      <w:bookmarkStart w:id="0" w:name="_GoBack"/>
-      <w:bookmarkEnd w:id="0"/>
-    </w:p>
+    <w:p/>
     <w:p>
       <w:pPr>
         <w:pStyle w:val="berschrift1"/>
@@ -630,7 +607,15 @@
         <w:t>Gästebuch</w:t>
       </w:r>
       <w:r>
-        <w:t xml:space="preserve"> wird auf einem Ubuntu Server Installiert. Das LAMP Packet muss auf dem Server installiert sein. </w:t>
+        <w:t xml:space="preserve"> wird auf einem </w:t>
+      </w:r>
+      <w:proofErr w:type="spellStart"/>
+      <w:r>
+        <w:t>Ubuntu</w:t>
+      </w:r>
+      <w:proofErr w:type="spellEnd"/>
+      <w:r>
+        <w:t xml:space="preserve"> Server Installiert. Das LAMP Packet muss auf dem Server installiert sein. </w:t>
       </w:r>
     </w:p>
     <w:p>
@@ -651,7 +636,15 @@
     </w:p>
     <w:p>
       <w:r>
-        <w:t>Zusätzlich muss noch das Packet mcrypt Installiert und aktiviert werden:</w:t>
+        <w:t xml:space="preserve">Zusätzlich muss noch das Packet </w:t>
+      </w:r>
+      <w:proofErr w:type="spellStart"/>
+      <w:r>
+        <w:t>mcrypt</w:t>
+      </w:r>
+      <w:proofErr w:type="spellEnd"/>
+      <w:r>
+        <w:t xml:space="preserve"> Installiert und aktiviert werden:</w:t>
       </w:r>
     </w:p>
     <w:p>
@@ -661,11 +654,47 @@
           <w:rStyle w:val="SchwacheHervorhebung"/>
         </w:rPr>
       </w:pPr>
-      <w:r>
-        <w:rPr>
-          <w:rStyle w:val="SchwacheHervorhebung"/>
-        </w:rPr>
-        <w:t>sudo apt-get install php5-mcrypt</w:t>
+      <w:proofErr w:type="spellStart"/>
+      <w:r>
+        <w:rPr>
+          <w:rStyle w:val="SchwacheHervorhebung"/>
+        </w:rPr>
+        <w:t>sudo</w:t>
+      </w:r>
+      <w:proofErr w:type="spellEnd"/>
+      <w:r>
+        <w:rPr>
+          <w:rStyle w:val="SchwacheHervorhebung"/>
+        </w:rPr>
+        <w:t xml:space="preserve"> </w:t>
+      </w:r>
+      <w:proofErr w:type="spellStart"/>
+      <w:r>
+        <w:rPr>
+          <w:rStyle w:val="SchwacheHervorhebung"/>
+        </w:rPr>
+        <w:t>apt-get</w:t>
+      </w:r>
+      <w:proofErr w:type="spellEnd"/>
+      <w:r>
+        <w:rPr>
+          <w:rStyle w:val="SchwacheHervorhebung"/>
+        </w:rPr>
+        <w:t xml:space="preserve"> </w:t>
+      </w:r>
+      <w:proofErr w:type="spellStart"/>
+      <w:r>
+        <w:rPr>
+          <w:rStyle w:val="SchwacheHervorhebung"/>
+        </w:rPr>
+        <w:t>install</w:t>
+      </w:r>
+      <w:proofErr w:type="spellEnd"/>
+      <w:r>
+        <w:rPr>
+          <w:rStyle w:val="SchwacheHervorhebung"/>
+        </w:rPr>
+        <w:t xml:space="preserve"> php5-mcrypt</w:t>
       </w:r>
     </w:p>
     <w:p>
@@ -675,12 +704,28 @@
           <w:rStyle w:val="SchwacheHervorhebung"/>
         </w:rPr>
       </w:pPr>
-      <w:r>
-        <w:rPr>
-          <w:rStyle w:val="SchwacheHervorhebung"/>
-        </w:rPr>
-        <w:t>sudo php5enmod mcrypt</w:t>
-      </w:r>
+      <w:proofErr w:type="spellStart"/>
+      <w:r>
+        <w:rPr>
+          <w:rStyle w:val="SchwacheHervorhebung"/>
+        </w:rPr>
+        <w:t>sudo</w:t>
+      </w:r>
+      <w:proofErr w:type="spellEnd"/>
+      <w:r>
+        <w:rPr>
+          <w:rStyle w:val="SchwacheHervorhebung"/>
+        </w:rPr>
+        <w:t xml:space="preserve"> php5enmod </w:t>
+      </w:r>
+      <w:proofErr w:type="spellStart"/>
+      <w:r>
+        <w:rPr>
+          <w:rStyle w:val="SchwacheHervorhebung"/>
+        </w:rPr>
+        <w:t>mcrypt</w:t>
+      </w:r>
+      <w:proofErr w:type="spellEnd"/>
     </w:p>
     <w:p>
       <w:pPr>
@@ -689,12 +734,42 @@
           <w:rStyle w:val="SchwacheHervorhebung"/>
         </w:rPr>
       </w:pPr>
-      <w:r>
-        <w:rPr>
-          <w:rStyle w:val="SchwacheHervorhebung"/>
-        </w:rPr>
-        <w:t>sudo service apache2 restart</w:t>
-      </w:r>
+      <w:proofErr w:type="spellStart"/>
+      <w:r>
+        <w:rPr>
+          <w:rStyle w:val="SchwacheHervorhebung"/>
+        </w:rPr>
+        <w:t>sudo</w:t>
+      </w:r>
+      <w:proofErr w:type="spellEnd"/>
+      <w:r>
+        <w:rPr>
+          <w:rStyle w:val="SchwacheHervorhebung"/>
+        </w:rPr>
+        <w:t xml:space="preserve"> </w:t>
+      </w:r>
+      <w:proofErr w:type="spellStart"/>
+      <w:r>
+        <w:rPr>
+          <w:rStyle w:val="SchwacheHervorhebung"/>
+        </w:rPr>
+        <w:t>service</w:t>
+      </w:r>
+      <w:proofErr w:type="spellEnd"/>
+      <w:r>
+        <w:rPr>
+          <w:rStyle w:val="SchwacheHervorhebung"/>
+        </w:rPr>
+        <w:t xml:space="preserve"> apache2 </w:t>
+      </w:r>
+      <w:proofErr w:type="spellStart"/>
+      <w:r>
+        <w:rPr>
+          <w:rStyle w:val="SchwacheHervorhebung"/>
+        </w:rPr>
+        <w:t>restart</w:t>
+      </w:r>
+      <w:proofErr w:type="spellEnd"/>
     </w:p>
     <w:p/>
     <w:p>
@@ -704,12 +779,68 @@
     </w:p>
     <w:p>
       <w:r>
-        <w:t xml:space="preserve">Die Applikationsdateien können via git clone oder mit einem manuellen download ins www Verzeichnis des servers geladen werden. </w:t>
-      </w:r>
-    </w:p>
-    <w:p>
-      <w:r>
-        <w:t xml:space="preserve">Nun muss im lib Ordner noch die passwd.php Datei erstellt und beschrieben werden. </w:t>
+        <w:t xml:space="preserve">Die Applikationsdateien können via </w:t>
+      </w:r>
+      <w:proofErr w:type="spellStart"/>
+      <w:r>
+        <w:t>git</w:t>
+      </w:r>
+      <w:proofErr w:type="spellEnd"/>
+      <w:r>
+        <w:t xml:space="preserve"> </w:t>
+      </w:r>
+      <w:proofErr w:type="spellStart"/>
+      <w:r>
+        <w:t>clone</w:t>
+      </w:r>
+      <w:proofErr w:type="spellEnd"/>
+      <w:r>
+        <w:t xml:space="preserve"> oder mit einem manuellen </w:t>
+      </w:r>
+      <w:proofErr w:type="spellStart"/>
+      <w:r>
+        <w:t>download</w:t>
+      </w:r>
+      <w:proofErr w:type="spellEnd"/>
+      <w:r>
+        <w:t xml:space="preserve"> ins </w:t>
+      </w:r>
+      <w:proofErr w:type="spellStart"/>
+      <w:r>
+        <w:t>www</w:t>
+      </w:r>
+      <w:proofErr w:type="spellEnd"/>
+      <w:r>
+        <w:t xml:space="preserve"> Verzeichnis des </w:t>
+      </w:r>
+      <w:proofErr w:type="spellStart"/>
+      <w:r>
+        <w:t>servers</w:t>
+      </w:r>
+      <w:proofErr w:type="spellEnd"/>
+      <w:r>
+        <w:t xml:space="preserve"> geladen werden. </w:t>
+      </w:r>
+    </w:p>
+    <w:p>
+      <w:r>
+        <w:t xml:space="preserve">Nun muss im </w:t>
+      </w:r>
+      <w:proofErr w:type="spellStart"/>
+      <w:r>
+        <w:t>lib</w:t>
+      </w:r>
+      <w:proofErr w:type="spellEnd"/>
+      <w:r>
+        <w:t xml:space="preserve"> Ordner noch die </w:t>
+      </w:r>
+      <w:proofErr w:type="spellStart"/>
+      <w:r>
+        <w:t>passwd.php</w:t>
+      </w:r>
+      <w:proofErr w:type="spellEnd"/>
+      <w:r>
+        <w:t xml:space="preserve"> Datei erstellt und beschrieben werden. </w:t>
       </w:r>
     </w:p>
     <w:p>
@@ -736,8 +867,21 @@
           <w:sz w:val="22"/>
           <w:szCs w:val="22"/>
         </w:rPr>
-        <w:t>&lt;?php</w:t>
-      </w:r>
+        <w:t>&lt;?</w:t>
+      </w:r>
+      <w:proofErr w:type="spellStart"/>
+      <w:proofErr w:type="gramStart"/>
+      <w:r>
+        <w:rPr>
+          <w:rFonts w:ascii="Monaco" w:hAnsi="Monaco" w:cs="Monaco"/>
+          <w:color w:val="FF0000"/>
+          <w:sz w:val="22"/>
+          <w:szCs w:val="22"/>
+        </w:rPr>
+        <w:t>php</w:t>
+      </w:r>
+      <w:proofErr w:type="spellEnd"/>
+      <w:proofErr w:type="gramEnd"/>
       <w:r>
         <w:rPr>
           <w:rFonts w:ascii="Monaco" w:hAnsi="Monaco" w:cs="Monaco"/>
@@ -760,6 +904,7 @@
           <w:szCs w:val="22"/>
         </w:rPr>
       </w:pPr>
+      <w:proofErr w:type="spellStart"/>
       <w:r>
         <w:rPr>
           <w:rFonts w:ascii="Monaco" w:hAnsi="Monaco" w:cs="Monaco"/>
@@ -767,7 +912,17 @@
           <w:sz w:val="22"/>
           <w:szCs w:val="22"/>
         </w:rPr>
-        <w:t>define(</w:t>
+        <w:t>define</w:t>
+      </w:r>
+      <w:proofErr w:type="spellEnd"/>
+      <w:r>
+        <w:rPr>
+          <w:rFonts w:ascii="Monaco" w:hAnsi="Monaco" w:cs="Monaco"/>
+          <w:color w:val="000000"/>
+          <w:sz w:val="22"/>
+          <w:szCs w:val="22"/>
+        </w:rPr>
+        <w:t>(</w:t>
       </w:r>
       <w:r>
         <w:rPr>
@@ -794,7 +949,27 @@
           <w:sz w:val="22"/>
           <w:szCs w:val="22"/>
         </w:rPr>
-        <w:t>"homepageanwendungen"</w:t>
+        <w:t>"</w:t>
+      </w:r>
+      <w:proofErr w:type="spellStart"/>
+      <w:r>
+        <w:rPr>
+          <w:rFonts w:ascii="Monaco" w:hAnsi="Monaco" w:cs="Monaco"/>
+          <w:color w:val="0000C0"/>
+          <w:sz w:val="22"/>
+          <w:szCs w:val="22"/>
+        </w:rPr>
+        <w:t>homepageanwendungen</w:t>
+      </w:r>
+      <w:proofErr w:type="spellEnd"/>
+      <w:r>
+        <w:rPr>
+          <w:rFonts w:ascii="Monaco" w:hAnsi="Monaco" w:cs="Monaco"/>
+          <w:color w:val="0000C0"/>
+          <w:sz w:val="22"/>
+          <w:szCs w:val="22"/>
+        </w:rPr>
+        <w:t>"</w:t>
       </w:r>
       <w:r>
         <w:rPr>
@@ -818,6 +993,7 @@
           <w:szCs w:val="22"/>
         </w:rPr>
       </w:pPr>
+      <w:proofErr w:type="spellStart"/>
       <w:r>
         <w:rPr>
           <w:rFonts w:ascii="Monaco" w:hAnsi="Monaco" w:cs="Monaco"/>
@@ -825,7 +1001,17 @@
           <w:sz w:val="22"/>
           <w:szCs w:val="22"/>
         </w:rPr>
-        <w:t>define(</w:t>
+        <w:t>define</w:t>
+      </w:r>
+      <w:proofErr w:type="spellEnd"/>
+      <w:r>
+        <w:rPr>
+          <w:rFonts w:ascii="Monaco" w:hAnsi="Monaco" w:cs="Monaco"/>
+          <w:color w:val="000000"/>
+          <w:sz w:val="22"/>
+          <w:szCs w:val="22"/>
+        </w:rPr>
+        <w:t>(</w:t>
       </w:r>
       <w:r>
         <w:rPr>
@@ -852,7 +1038,27 @@
           <w:sz w:val="22"/>
           <w:szCs w:val="22"/>
         </w:rPr>
-        <w:t>"phpuser"</w:t>
+        <w:t>"</w:t>
+      </w:r>
+      <w:proofErr w:type="spellStart"/>
+      <w:r>
+        <w:rPr>
+          <w:rFonts w:ascii="Monaco" w:hAnsi="Monaco" w:cs="Monaco"/>
+          <w:color w:val="0000C0"/>
+          <w:sz w:val="22"/>
+          <w:szCs w:val="22"/>
+        </w:rPr>
+        <w:t>phpuser</w:t>
+      </w:r>
+      <w:proofErr w:type="spellEnd"/>
+      <w:r>
+        <w:rPr>
+          <w:rFonts w:ascii="Monaco" w:hAnsi="Monaco" w:cs="Monaco"/>
+          <w:color w:val="0000C0"/>
+          <w:sz w:val="22"/>
+          <w:szCs w:val="22"/>
+        </w:rPr>
+        <w:t>"</w:t>
       </w:r>
       <w:r>
         <w:rPr>
@@ -876,6 +1082,7 @@
           <w:szCs w:val="22"/>
         </w:rPr>
       </w:pPr>
+      <w:proofErr w:type="spellStart"/>
       <w:r>
         <w:rPr>
           <w:rFonts w:ascii="Monaco" w:hAnsi="Monaco" w:cs="Monaco"/>
@@ -883,7 +1090,17 @@
           <w:sz w:val="22"/>
           <w:szCs w:val="22"/>
         </w:rPr>
-        <w:t>define(</w:t>
+        <w:t>define</w:t>
+      </w:r>
+      <w:proofErr w:type="spellEnd"/>
+      <w:r>
+        <w:rPr>
+          <w:rFonts w:ascii="Monaco" w:hAnsi="Monaco" w:cs="Monaco"/>
+          <w:color w:val="000000"/>
+          <w:sz w:val="22"/>
+          <w:szCs w:val="22"/>
+        </w:rPr>
+        <w:t>(</w:t>
       </w:r>
       <w:r>
         <w:rPr>
@@ -931,6 +1148,7 @@
           <w:szCs w:val="22"/>
         </w:rPr>
       </w:pPr>
+      <w:proofErr w:type="spellStart"/>
       <w:r>
         <w:rPr>
           <w:rFonts w:ascii="Monaco" w:hAnsi="Monaco" w:cs="Monaco"/>
@@ -938,7 +1156,17 @@
           <w:sz w:val="22"/>
           <w:szCs w:val="22"/>
         </w:rPr>
-        <w:t>define(</w:t>
+        <w:t>define</w:t>
+      </w:r>
+      <w:proofErr w:type="spellEnd"/>
+      <w:r>
+        <w:rPr>
+          <w:rFonts w:ascii="Monaco" w:hAnsi="Monaco" w:cs="Monaco"/>
+          <w:color w:val="000000"/>
+          <w:sz w:val="22"/>
+          <w:szCs w:val="22"/>
+        </w:rPr>
+        <w:t>(</w:t>
       </w:r>
       <w:r>
         <w:rPr>
@@ -958,6 +1186,7 @@
         </w:rPr>
         <w:t>,</w:t>
       </w:r>
+      <w:proofErr w:type="gramStart"/>
       <w:r>
         <w:rPr>
           <w:rFonts w:ascii="Monaco" w:hAnsi="Monaco" w:cs="Monaco"/>
@@ -965,7 +1194,28 @@
           <w:sz w:val="22"/>
           <w:szCs w:val="22"/>
         </w:rPr>
-        <w:t>"localhost"</w:t>
+        <w:t>"</w:t>
+      </w:r>
+      <w:proofErr w:type="spellStart"/>
+      <w:proofErr w:type="gramEnd"/>
+      <w:r>
+        <w:rPr>
+          <w:rFonts w:ascii="Monaco" w:hAnsi="Monaco" w:cs="Monaco"/>
+          <w:color w:val="0000C0"/>
+          <w:sz w:val="22"/>
+          <w:szCs w:val="22"/>
+        </w:rPr>
+        <w:t>localhost</w:t>
+      </w:r>
+      <w:proofErr w:type="spellEnd"/>
+      <w:r>
+        <w:rPr>
+          <w:rFonts w:ascii="Monaco" w:hAnsi="Monaco" w:cs="Monaco"/>
+          <w:color w:val="0000C0"/>
+          <w:sz w:val="22"/>
+          <w:szCs w:val="22"/>
+        </w:rPr>
+        <w:t>"</w:t>
       </w:r>
       <w:r>
         <w:rPr>
@@ -994,13 +1244,50 @@
     </w:p>
     <w:p/>
     <w:p>
-      <w:r>
-        <w:t xml:space="preserve">Anschliessend kann der vHost konfiguriert werden. </w:t>
-      </w:r>
-    </w:p>
-    <w:p>
-      <w:r>
-        <w:t>Dazu muss im /etc/apache2/sites-available/ eine neue Datei mit dem Namen gaestebuch.conf erstellt werden.</w:t>
+      <w:proofErr w:type="spellStart"/>
+      <w:r>
+        <w:t>Anschliessend</w:t>
+      </w:r>
+      <w:proofErr w:type="spellEnd"/>
+      <w:r>
+        <w:t xml:space="preserve"> kann der </w:t>
+      </w:r>
+      <w:proofErr w:type="spellStart"/>
+      <w:r>
+        <w:t>vHost</w:t>
+      </w:r>
+      <w:proofErr w:type="spellEnd"/>
+      <w:r>
+        <w:t xml:space="preserve"> konfiguriert werden. </w:t>
+      </w:r>
+    </w:p>
+    <w:p>
+      <w:r>
+        <w:t>Dazu muss im /</w:t>
+      </w:r>
+      <w:proofErr w:type="spellStart"/>
+      <w:r>
+        <w:t>etc</w:t>
+      </w:r>
+      <w:proofErr w:type="spellEnd"/>
+      <w:r>
+        <w:t>/apache2/</w:t>
+      </w:r>
+      <w:proofErr w:type="spellStart"/>
+      <w:r>
+        <w:t>sites-available</w:t>
+      </w:r>
+      <w:proofErr w:type="spellEnd"/>
+      <w:r>
+        <w:t xml:space="preserve">/ eine neue Datei mit dem Namen </w:t>
+      </w:r>
+      <w:proofErr w:type="spellStart"/>
+      <w:r>
+        <w:t>gaestebuch.conf</w:t>
+      </w:r>
+      <w:proofErr w:type="spellEnd"/>
+      <w:r>
+        <w:t xml:space="preserve"> erstellt werden.</w:t>
       </w:r>
       <w:r>
         <w:t xml:space="preserve"> Die Datei muss gegebenenfalls noch angepasst werden.</w:t>
@@ -1017,7 +1304,21 @@
         <w:rPr>
           <w:rStyle w:val="SchwacheHervorhebung"/>
         </w:rPr>
-        <w:t>&lt;VirtualHost *:80&gt;</w:t>
+        <w:t>&lt;</w:t>
+      </w:r>
+      <w:proofErr w:type="spellStart"/>
+      <w:r>
+        <w:rPr>
+          <w:rStyle w:val="SchwacheHervorhebung"/>
+        </w:rPr>
+        <w:t>VirtualHost</w:t>
+      </w:r>
+      <w:proofErr w:type="spellEnd"/>
+      <w:r>
+        <w:rPr>
+          <w:rStyle w:val="SchwacheHervorhebung"/>
+        </w:rPr>
+        <w:t xml:space="preserve"> *:80&gt;</w:t>
       </w:r>
     </w:p>
     <w:p>
@@ -1031,8 +1332,29 @@
           <w:rStyle w:val="SchwacheHervorhebung"/>
         </w:rPr>
         <w:tab/>
-        <w:t>ServerName devserver.local</w:t>
-      </w:r>
+      </w:r>
+      <w:proofErr w:type="spellStart"/>
+      <w:r>
+        <w:rPr>
+          <w:rStyle w:val="SchwacheHervorhebung"/>
+        </w:rPr>
+        <w:t>ServerName</w:t>
+      </w:r>
+      <w:proofErr w:type="spellEnd"/>
+      <w:r>
+        <w:rPr>
+          <w:rStyle w:val="SchwacheHervorhebung"/>
+        </w:rPr>
+        <w:t xml:space="preserve"> </w:t>
+      </w:r>
+      <w:proofErr w:type="spellStart"/>
+      <w:r>
+        <w:rPr>
+          <w:rStyle w:val="SchwacheHervorhebung"/>
+        </w:rPr>
+        <w:t>devserver.local</w:t>
+      </w:r>
+      <w:proofErr w:type="spellEnd"/>
     </w:p>
     <w:p>
       <w:pPr>
@@ -1045,8 +1367,29 @@
           <w:rStyle w:val="SchwacheHervorhebung"/>
         </w:rPr>
         <w:tab/>
-        <w:t>ServerAdmin webmaster@localhost</w:t>
-      </w:r>
+      </w:r>
+      <w:proofErr w:type="spellStart"/>
+      <w:r>
+        <w:rPr>
+          <w:rStyle w:val="SchwacheHervorhebung"/>
+        </w:rPr>
+        <w:t>ServerAdmin</w:t>
+      </w:r>
+      <w:proofErr w:type="spellEnd"/>
+      <w:r>
+        <w:rPr>
+          <w:rStyle w:val="SchwacheHervorhebung"/>
+        </w:rPr>
+        <w:t xml:space="preserve"> </w:t>
+      </w:r>
+      <w:proofErr w:type="spellStart"/>
+      <w:r>
+        <w:rPr>
+          <w:rStyle w:val="SchwacheHervorhebung"/>
+        </w:rPr>
+        <w:t>webmaster@localhost</w:t>
+      </w:r>
+      <w:proofErr w:type="spellEnd"/>
     </w:p>
     <w:p>
       <w:pPr>
@@ -1059,7 +1402,48 @@
           <w:rStyle w:val="SchwacheHervorhebung"/>
         </w:rPr>
         <w:tab/>
-        <w:t>DocumentRoot /var/www/gibb-modul-151</w:t>
+      </w:r>
+      <w:proofErr w:type="spellStart"/>
+      <w:r>
+        <w:rPr>
+          <w:rStyle w:val="SchwacheHervorhebung"/>
+        </w:rPr>
+        <w:t>DocumentRoot</w:t>
+      </w:r>
+      <w:proofErr w:type="spellEnd"/>
+      <w:r>
+        <w:rPr>
+          <w:rStyle w:val="SchwacheHervorhebung"/>
+        </w:rPr>
+        <w:t xml:space="preserve"> /</w:t>
+      </w:r>
+      <w:proofErr w:type="spellStart"/>
+      <w:r>
+        <w:rPr>
+          <w:rStyle w:val="SchwacheHervorhebung"/>
+        </w:rPr>
+        <w:t>var</w:t>
+      </w:r>
+      <w:proofErr w:type="spellEnd"/>
+      <w:r>
+        <w:rPr>
+          <w:rStyle w:val="SchwacheHervorhebung"/>
+        </w:rPr>
+        <w:t>/</w:t>
+      </w:r>
+      <w:proofErr w:type="spellStart"/>
+      <w:r>
+        <w:rPr>
+          <w:rStyle w:val="SchwacheHervorhebung"/>
+        </w:rPr>
+        <w:t>www</w:t>
+      </w:r>
+      <w:proofErr w:type="spellEnd"/>
+      <w:r>
+        <w:rPr>
+          <w:rStyle w:val="SchwacheHervorhebung"/>
+        </w:rPr>
+        <w:t>/gibb-modul-151</w:t>
       </w:r>
     </w:p>
     <w:p>
@@ -1073,7 +1457,35 @@
           <w:rStyle w:val="SchwacheHervorhebung"/>
         </w:rPr>
         <w:tab/>
-        <w:t>&lt;Directory /var/www/gibb-modul-151&gt;</w:t>
+        <w:t>&lt;Directory /</w:t>
+      </w:r>
+      <w:proofErr w:type="spellStart"/>
+      <w:r>
+        <w:rPr>
+          <w:rStyle w:val="SchwacheHervorhebung"/>
+        </w:rPr>
+        <w:t>var</w:t>
+      </w:r>
+      <w:proofErr w:type="spellEnd"/>
+      <w:r>
+        <w:rPr>
+          <w:rStyle w:val="SchwacheHervorhebung"/>
+        </w:rPr>
+        <w:t>/</w:t>
+      </w:r>
+      <w:proofErr w:type="spellStart"/>
+      <w:r>
+        <w:rPr>
+          <w:rStyle w:val="SchwacheHervorhebung"/>
+        </w:rPr>
+        <w:t>www</w:t>
+      </w:r>
+      <w:proofErr w:type="spellEnd"/>
+      <w:r>
+        <w:rPr>
+          <w:rStyle w:val="SchwacheHervorhebung"/>
+        </w:rPr>
+        <w:t>/gibb-modul-151&gt;</w:t>
       </w:r>
     </w:p>
     <w:p>
@@ -1093,7 +1505,20 @@
           <w:rStyle w:val="SchwacheHervorhebung"/>
         </w:rPr>
         <w:tab/>
-        <w:t>AllowOverride None</w:t>
+      </w:r>
+      <w:proofErr w:type="spellStart"/>
+      <w:r>
+        <w:rPr>
+          <w:rStyle w:val="SchwacheHervorhebung"/>
+        </w:rPr>
+        <w:t>AllowOverride</w:t>
+      </w:r>
+      <w:proofErr w:type="spellEnd"/>
+      <w:r>
+        <w:rPr>
+          <w:rStyle w:val="SchwacheHervorhebung"/>
+        </w:rPr>
+        <w:t xml:space="preserve"> None</w:t>
       </w:r>
     </w:p>
     <w:p>
@@ -1113,7 +1538,20 @@
           <w:rStyle w:val="SchwacheHervorhebung"/>
         </w:rPr>
         <w:tab/>
-        <w:t>RewriteEngine on</w:t>
+      </w:r>
+      <w:proofErr w:type="spellStart"/>
+      <w:r>
+        <w:rPr>
+          <w:rStyle w:val="SchwacheHervorhebung"/>
+        </w:rPr>
+        <w:t>RewriteEngine</w:t>
+      </w:r>
+      <w:proofErr w:type="spellEnd"/>
+      <w:r>
+        <w:rPr>
+          <w:rStyle w:val="SchwacheHervorhebung"/>
+        </w:rPr>
+        <w:t xml:space="preserve"> on</w:t>
       </w:r>
     </w:p>
     <w:p>
@@ -1133,7 +1571,21 @@
           <w:rStyle w:val="SchwacheHervorhebung"/>
         </w:rPr>
         <w:tab/>
-        <w:t>#Um auf files zuzugreifen...</w:t>
+        <w:t xml:space="preserve">#Um auf </w:t>
+      </w:r>
+      <w:proofErr w:type="spellStart"/>
+      <w:r>
+        <w:rPr>
+          <w:rStyle w:val="SchwacheHervorhebung"/>
+        </w:rPr>
+        <w:t>files</w:t>
+      </w:r>
+      <w:proofErr w:type="spellEnd"/>
+      <w:r>
+        <w:rPr>
+          <w:rStyle w:val="SchwacheHervorhebung"/>
+        </w:rPr>
+        <w:t xml:space="preserve"> zuzugreifen...</w:t>
       </w:r>
     </w:p>
     <w:p>
@@ -1153,7 +1605,20 @@
           <w:rStyle w:val="SchwacheHervorhebung"/>
         </w:rPr>
         <w:tab/>
-        <w:t>RewriteCond %{REQUEST_FILENAME} !-f</w:t>
+      </w:r>
+      <w:proofErr w:type="spellStart"/>
+      <w:r>
+        <w:rPr>
+          <w:rStyle w:val="SchwacheHervorhebung"/>
+        </w:rPr>
+        <w:t>RewriteCond</w:t>
+      </w:r>
+      <w:proofErr w:type="spellEnd"/>
+      <w:r>
+        <w:rPr>
+          <w:rStyle w:val="SchwacheHervorhebung"/>
+        </w:rPr>
+        <w:t xml:space="preserve"> %{REQUEST_FILENAME} !-f</w:t>
       </w:r>
     </w:p>
     <w:p>
@@ -1173,7 +1638,20 @@
           <w:rStyle w:val="SchwacheHervorhebung"/>
         </w:rPr>
         <w:tab/>
-        <w:t>RewriteCond %{REQUEST_FILENAME} !-d</w:t>
+      </w:r>
+      <w:proofErr w:type="spellStart"/>
+      <w:r>
+        <w:rPr>
+          <w:rStyle w:val="SchwacheHervorhebung"/>
+        </w:rPr>
+        <w:t>RewriteCond</w:t>
+      </w:r>
+      <w:proofErr w:type="spellEnd"/>
+      <w:r>
+        <w:rPr>
+          <w:rStyle w:val="SchwacheHervorhebung"/>
+        </w:rPr>
+        <w:t xml:space="preserve"> %{REQUEST_FILENAME} !-d</w:t>
       </w:r>
     </w:p>
     <w:p>
@@ -1193,7 +1671,34 @@
           <w:rStyle w:val="SchwacheHervorhebung"/>
         </w:rPr>
         <w:tab/>
-        <w:t>RewriteRule ^(.*)$ index.php [L,NC]</w:t>
+      </w:r>
+      <w:proofErr w:type="spellStart"/>
+      <w:r>
+        <w:rPr>
+          <w:rStyle w:val="SchwacheHervorhebung"/>
+        </w:rPr>
+        <w:t>RewriteRule</w:t>
+      </w:r>
+      <w:proofErr w:type="spellEnd"/>
+      <w:r>
+        <w:rPr>
+          <w:rStyle w:val="SchwacheHervorhebung"/>
+        </w:rPr>
+        <w:t xml:space="preserve"> ^(.*)$ </w:t>
+      </w:r>
+      <w:proofErr w:type="spellStart"/>
+      <w:r>
+        <w:rPr>
+          <w:rStyle w:val="SchwacheHervorhebung"/>
+        </w:rPr>
+        <w:t>index.php</w:t>
+      </w:r>
+      <w:proofErr w:type="spellEnd"/>
+      <w:r>
+        <w:rPr>
+          <w:rStyle w:val="SchwacheHervorhebung"/>
+        </w:rPr>
+        <w:t xml:space="preserve"> [L,NC]</w:t>
       </w:r>
     </w:p>
     <w:p>
@@ -1213,8 +1718,30 @@
           <w:rStyle w:val="SchwacheHervorhebung"/>
         </w:rPr>
         <w:tab/>
-        <w:t>Options Indexes FollowSymLinks MultiViews</w:t>
-      </w:r>
+        <w:t xml:space="preserve">Options Indexes </w:t>
+      </w:r>
+      <w:proofErr w:type="spellStart"/>
+      <w:r>
+        <w:rPr>
+          <w:rStyle w:val="SchwacheHervorhebung"/>
+        </w:rPr>
+        <w:t>FollowSymLinks</w:t>
+      </w:r>
+      <w:proofErr w:type="spellEnd"/>
+      <w:r>
+        <w:rPr>
+          <w:rStyle w:val="SchwacheHervorhebung"/>
+        </w:rPr>
+        <w:t xml:space="preserve"> </w:t>
+      </w:r>
+      <w:proofErr w:type="spellStart"/>
+      <w:r>
+        <w:rPr>
+          <w:rStyle w:val="SchwacheHervorhebung"/>
+        </w:rPr>
+        <w:t>MultiViews</w:t>
+      </w:r>
+      <w:proofErr w:type="spellEnd"/>
     </w:p>
     <w:p>
       <w:pPr>
@@ -1233,8 +1760,16 @@
           <w:rStyle w:val="SchwacheHervorhebung"/>
         </w:rPr>
         <w:tab/>
-        <w:t>Order allow,deny</w:t>
-      </w:r>
+        <w:t xml:space="preserve">Order </w:t>
+      </w:r>
+      <w:proofErr w:type="spellStart"/>
+      <w:r>
+        <w:rPr>
+          <w:rStyle w:val="SchwacheHervorhebung"/>
+        </w:rPr>
+        <w:t>allow,deny</w:t>
+      </w:r>
+      <w:proofErr w:type="spellEnd"/>
     </w:p>
     <w:p>
       <w:pPr>
@@ -1253,7 +1788,34 @@
           <w:rStyle w:val="SchwacheHervorhebung"/>
         </w:rPr>
         <w:tab/>
-        <w:t>allow from all</w:t>
+      </w:r>
+      <w:proofErr w:type="spellStart"/>
+      <w:r>
+        <w:rPr>
+          <w:rStyle w:val="SchwacheHervorhebung"/>
+        </w:rPr>
+        <w:t>allow</w:t>
+      </w:r>
+      <w:proofErr w:type="spellEnd"/>
+      <w:r>
+        <w:rPr>
+          <w:rStyle w:val="SchwacheHervorhebung"/>
+        </w:rPr>
+        <w:t xml:space="preserve"> </w:t>
+      </w:r>
+      <w:proofErr w:type="spellStart"/>
+      <w:r>
+        <w:rPr>
+          <w:rStyle w:val="SchwacheHervorhebung"/>
+        </w:rPr>
+        <w:t>from</w:t>
+      </w:r>
+      <w:proofErr w:type="spellEnd"/>
+      <w:r>
+        <w:rPr>
+          <w:rStyle w:val="SchwacheHervorhebung"/>
+        </w:rPr>
+        <w:t xml:space="preserve"> all</w:t>
       </w:r>
     </w:p>
     <w:p>
@@ -1273,8 +1835,29 @@
           <w:rStyle w:val="SchwacheHervorhebung"/>
         </w:rPr>
         <w:tab/>
-        <w:t>DirectoryIndex index.php</w:t>
-      </w:r>
+      </w:r>
+      <w:proofErr w:type="spellStart"/>
+      <w:r>
+        <w:rPr>
+          <w:rStyle w:val="SchwacheHervorhebung"/>
+        </w:rPr>
+        <w:t>DirectoryIndex</w:t>
+      </w:r>
+      <w:proofErr w:type="spellEnd"/>
+      <w:r>
+        <w:rPr>
+          <w:rStyle w:val="SchwacheHervorhebung"/>
+        </w:rPr>
+        <w:t xml:space="preserve"> </w:t>
+      </w:r>
+      <w:proofErr w:type="spellStart"/>
+      <w:r>
+        <w:rPr>
+          <w:rStyle w:val="SchwacheHervorhebung"/>
+        </w:rPr>
+        <w:t>index.php</w:t>
+      </w:r>
+      <w:proofErr w:type="spellEnd"/>
     </w:p>
     <w:p>
       <w:pPr>
@@ -1308,7 +1891,20 @@
           <w:rStyle w:val="SchwacheHervorhebung"/>
         </w:rPr>
         <w:tab/>
-        <w:t>ErrorLog ${APACHE_LOG_DIR}/error.log</w:t>
+      </w:r>
+      <w:proofErr w:type="spellStart"/>
+      <w:r>
+        <w:rPr>
+          <w:rStyle w:val="SchwacheHervorhebung"/>
+        </w:rPr>
+        <w:t>ErrorLog</w:t>
+      </w:r>
+      <w:proofErr w:type="spellEnd"/>
+      <w:r>
+        <w:rPr>
+          <w:rStyle w:val="SchwacheHervorhebung"/>
+        </w:rPr>
+        <w:t xml:space="preserve"> ${APACHE_LOG_DIR}/error.log</w:t>
       </w:r>
     </w:p>
     <w:p>
@@ -1322,46 +1918,97 @@
           <w:rStyle w:val="SchwacheHervorhebung"/>
         </w:rPr>
         <w:tab/>
-        <w:t>CustomLog ${APACHE_LOG_DIR}/access.log combined</w:t>
-      </w:r>
-    </w:p>
-    <w:p>
-      <w:pPr>
-        <w:rPr>
-          <w:rStyle w:val="SchwacheHervorhebung"/>
-        </w:rPr>
-      </w:pPr>
-    </w:p>
-    <w:p>
-      <w:pPr>
-        <w:rPr>
-          <w:rStyle w:val="SchwacheHervorhebung"/>
-        </w:rPr>
-      </w:pPr>
-      <w:r>
-        <w:rPr>
-          <w:rStyle w:val="SchwacheHervorhebung"/>
-        </w:rPr>
-        <w:t>&lt;/VirtualHost&gt;</w:t>
-      </w:r>
-    </w:p>
-    <w:p>
-      <w:pPr>
-        <w:rPr>
-          <w:rStyle w:val="SchwacheHervorhebung"/>
-        </w:rPr>
-      </w:pPr>
-    </w:p>
-    <w:p>
-      <w:r>
-        <w:t xml:space="preserve">Dieser vHost muss nun mit dem Befehl </w:t>
-      </w:r>
-      <w:r>
-        <w:rPr>
-          <w:rStyle w:val="SchwacheHervorhebung"/>
-        </w:rPr>
-        <w:t xml:space="preserve">a2ensite gaestebuch </w:t>
-      </w:r>
+      </w:r>
+      <w:proofErr w:type="spellStart"/>
+      <w:r>
+        <w:rPr>
+          <w:rStyle w:val="SchwacheHervorhebung"/>
+        </w:rPr>
+        <w:t>CustomLog</w:t>
+      </w:r>
+      <w:proofErr w:type="spellEnd"/>
+      <w:r>
+        <w:rPr>
+          <w:rStyle w:val="SchwacheHervorhebung"/>
+        </w:rPr>
+        <w:t xml:space="preserve"> ${APACHE_LOG_DIR}/access.log </w:t>
+      </w:r>
+      <w:proofErr w:type="spellStart"/>
+      <w:r>
+        <w:rPr>
+          <w:rStyle w:val="SchwacheHervorhebung"/>
+        </w:rPr>
+        <w:t>combined</w:t>
+      </w:r>
+      <w:proofErr w:type="spellEnd"/>
+    </w:p>
+    <w:p>
+      <w:pPr>
+        <w:rPr>
+          <w:rStyle w:val="SchwacheHervorhebung"/>
+        </w:rPr>
+      </w:pPr>
+    </w:p>
+    <w:p>
+      <w:pPr>
+        <w:rPr>
+          <w:rStyle w:val="SchwacheHervorhebung"/>
+        </w:rPr>
+      </w:pPr>
+      <w:r>
+        <w:rPr>
+          <w:rStyle w:val="SchwacheHervorhebung"/>
+        </w:rPr>
+        <w:t>&lt;/</w:t>
+      </w:r>
+      <w:proofErr w:type="spellStart"/>
+      <w:r>
+        <w:rPr>
+          <w:rStyle w:val="SchwacheHervorhebung"/>
+        </w:rPr>
+        <w:t>VirtualHost</w:t>
+      </w:r>
+      <w:proofErr w:type="spellEnd"/>
+      <w:r>
+        <w:rPr>
+          <w:rStyle w:val="SchwacheHervorhebung"/>
+        </w:rPr>
+        <w:t>&gt;</w:t>
+      </w:r>
+    </w:p>
+    <w:p>
+      <w:pPr>
+        <w:rPr>
+          <w:rStyle w:val="SchwacheHervorhebung"/>
+        </w:rPr>
+      </w:pPr>
+    </w:p>
+    <w:p>
+      <w:r>
+        <w:t xml:space="preserve">Dieser </w:t>
+      </w:r>
+      <w:proofErr w:type="spellStart"/>
+      <w:r>
+        <w:t>vHost</w:t>
+      </w:r>
+      <w:proofErr w:type="spellEnd"/>
+      <w:r>
+        <w:t xml:space="preserve"> muss nun mit dem Befehl </w:t>
+      </w:r>
+      <w:r>
+        <w:rPr>
+          <w:rStyle w:val="SchwacheHervorhebung"/>
+        </w:rPr>
+        <w:t xml:space="preserve">a2ensite </w:t>
+      </w:r>
+      <w:proofErr w:type="spellStart"/>
+      <w:r>
+        <w:rPr>
+          <w:rStyle w:val="SchwacheHervorhebung"/>
+        </w:rPr>
+        <w:t>gaestebuch</w:t>
+      </w:r>
+      <w:proofErr w:type="spellEnd"/>
       <w:r>
         <w:rPr>
           <w:rStyle w:val="SchwacheHervorhebung"/>
@@ -1369,12 +2016,34 @@
         <w:t xml:space="preserve"> </w:t>
       </w:r>
       <w:r>
+        <w:rPr>
+          <w:rStyle w:val="SchwacheHervorhebung"/>
+        </w:rPr>
+        <w:t xml:space="preserve"> </w:t>
+      </w:r>
+      <w:r>
         <w:t>aktiviert werden.</w:t>
       </w:r>
     </w:p>
     <w:p>
       <w:r>
-        <w:t xml:space="preserve">Falls das neustarten des apache2 fehlschlägt muss noch das Rewrite Modul Aktiviert werden (a2enmod rewrite). </w:t>
+        <w:t xml:space="preserve">Falls das neustarten des apache2 fehlschlägt muss noch das </w:t>
+      </w:r>
+      <w:proofErr w:type="spellStart"/>
+      <w:r>
+        <w:t>Rewrite</w:t>
+      </w:r>
+      <w:proofErr w:type="spellEnd"/>
+      <w:r>
+        <w:t xml:space="preserve"> Modul Aktiviert werden (a2enmod </w:t>
+      </w:r>
+      <w:proofErr w:type="spellStart"/>
+      <w:r>
+        <w:t>rewrite</w:t>
+      </w:r>
+      <w:proofErr w:type="spellEnd"/>
+      <w:r>
+        <w:t xml:space="preserve">). </w:t>
       </w:r>
     </w:p>
     <w:p/>
@@ -1385,7 +2054,39 @@
     </w:p>
     <w:p>
       <w:r>
-        <w:t>Falls irgendwelche fehler auftreten oder der server mit Fehlercode 500 antwortet, steht meistens im Apache Fehler log eine meldung. /var/log/apache2/error.log</w:t>
+        <w:t xml:space="preserve">Falls irgendwelche </w:t>
+      </w:r>
+      <w:proofErr w:type="spellStart"/>
+      <w:r>
+        <w:t>fehler</w:t>
+      </w:r>
+      <w:proofErr w:type="spellEnd"/>
+      <w:r>
+        <w:t xml:space="preserve"> auftreten oder der </w:t>
+      </w:r>
+      <w:proofErr w:type="spellStart"/>
+      <w:r>
+        <w:t>server</w:t>
+      </w:r>
+      <w:proofErr w:type="spellEnd"/>
+      <w:r>
+        <w:t xml:space="preserve"> mit Fehlercode 500 antwortet, steht meistens im Apache Fehler log eine </w:t>
+      </w:r>
+      <w:proofErr w:type="spellStart"/>
+      <w:r>
+        <w:t>meldung</w:t>
+      </w:r>
+      <w:proofErr w:type="spellEnd"/>
+      <w:r>
+        <w:t>. /</w:t>
+      </w:r>
+      <w:proofErr w:type="spellStart"/>
+      <w:r>
+        <w:t>var</w:t>
+      </w:r>
+      <w:proofErr w:type="spellEnd"/>
+      <w:r>
+        <w:t>/log/apache2/error.log</w:t>
       </w:r>
     </w:p>
     <w:p/>
@@ -1413,7 +2114,15 @@
     </w:p>
     <w:p>
       <w:r>
-        <w:t xml:space="preserve">Die Website steht im Internet und ist von überall erreichbar, deshalb bestehen auch </w:t>
+        <w:t>Die Website steht im Internet und ist von überall erreichbar</w:t>
+      </w:r>
+      <w:proofErr w:type="gramStart"/>
+      <w:r>
+        <w:t>, deshalb</w:t>
+      </w:r>
+      <w:proofErr w:type="gramEnd"/>
+      <w:r>
+        <w:t xml:space="preserve"> bestehen auch </w:t>
       </w:r>
       <w:r>
         <w:t>Risiken</w:t>
@@ -1476,12 +2185,25 @@
         <w:t xml:space="preserve">2. </w:t>
       </w:r>
       <w:r>
-        <w:t>SQL Injection</w:t>
-      </w:r>
-    </w:p>
-    <w:p>
-      <w:r>
-        <w:t>SQL Injection ist ein Angriff bei dem versucht wird Daten aus der Datenbank auszulesen oder diese zu überschreiben. Mit dieser Attacke können Logins umgangen und Daten gestohlen werden.</w:t>
+        <w:t xml:space="preserve">SQL </w:t>
+      </w:r>
+      <w:proofErr w:type="spellStart"/>
+      <w:r>
+        <w:t>Injection</w:t>
+      </w:r>
+      <w:proofErr w:type="spellEnd"/>
+    </w:p>
+    <w:p>
+      <w:r>
+        <w:t xml:space="preserve">SQL </w:t>
+      </w:r>
+      <w:proofErr w:type="spellStart"/>
+      <w:r>
+        <w:t>Injection</w:t>
+      </w:r>
+      <w:proofErr w:type="spellEnd"/>
+      <w:r>
+        <w:t xml:space="preserve"> ist ein Angriff bei dem versucht wird Daten aus der Datenbank auszulesen oder diese zu überschreiben. Mit dieser Attacke können Logins umgangen und Daten gestohlen werden.</w:t>
       </w:r>
     </w:p>
     <w:p>
@@ -1497,7 +2219,15 @@
     </w:p>
     <w:p>
       <w:r>
-        <w:t>Cross Site Scripting oder XSS ist ein angriff bei dem sogenannte Scripts meist Javascript auf einer Website platziert werden, dass diese auf einem anderen Client ausgeführt werden. Mit dieser Attacke kann zum einen das Aussehen der Seite manipuliert werden, andererseits ist es auch möglich Benutzerdaten und Sitzungen von anderen Benutzern zu ergattern und s</w:t>
+        <w:t xml:space="preserve">Cross Site Scripting oder XSS ist ein angriff bei dem sogenannte Scripts meist </w:t>
+      </w:r>
+      <w:proofErr w:type="spellStart"/>
+      <w:r>
+        <w:t>Javascript</w:t>
+      </w:r>
+      <w:proofErr w:type="spellEnd"/>
+      <w:r>
+        <w:t xml:space="preserve"> auf einer Website platziert werden, dass diese auf einem anderen Client ausgeführt werden. Mit dieser Attacke kann zum einen das Aussehen der Seite manipuliert werden, andererseits ist es auch möglich Benutzerdaten und Sitzungen von anderen Benutzern zu ergattern und s</w:t>
       </w:r>
       <w:r>
         <w:t>ich somit Unerlaubten zugriff zu verschaffen.</w:t>
@@ -1507,11 +2237,6 @@
       <w:pPr>
         <w:pStyle w:val="berschrift3"/>
       </w:pPr>
-    </w:p>
-    <w:p>
-      <w:pPr>
-        <w:pStyle w:val="berschrift3"/>
-      </w:pPr>
       <w:r>
         <w:t xml:space="preserve">4. </w:t>
       </w:r>
@@ -1527,7 +2252,23 @@
     </w:p>
     <w:p>
       <w:r>
-        <w:t>Ein Passwortklau ist nicht direkt ein Angriff, ist aber auch ein Risiko. Meist geschieht ein Passwortklau durch eine SQL Injection, durch Unsichere Admin Passwörter oder durch fehler in der Software.  Es werden meist Nutzerdaten und somit auch Passwörter gestohlen. Da einige Nutzer ihre Passwörter für verschiedene Dienst</w:t>
+        <w:t xml:space="preserve">Ein Passwortklau ist nicht direkt ein Angriff, ist aber auch ein Risiko. Meist geschieht ein Passwortklau durch eine SQL </w:t>
+      </w:r>
+      <w:proofErr w:type="spellStart"/>
+      <w:r>
+        <w:t>Injection</w:t>
+      </w:r>
+      <w:proofErr w:type="spellEnd"/>
+      <w:r>
+        <w:t xml:space="preserve">, durch Unsichere Admin Passwörter oder durch </w:t>
+      </w:r>
+      <w:proofErr w:type="spellStart"/>
+      <w:r>
+        <w:t>fehler</w:t>
+      </w:r>
+      <w:proofErr w:type="spellEnd"/>
+      <w:r>
+        <w:t xml:space="preserve"> in der Software.  Es werden meist Nutzerdaten und somit auch Passwörter gestohlen. Da einige Nutzer ihre Passwörter für verschiedene Dienst</w:t>
       </w:r>
       <w:r>
         <w:t>e wiederverwenden kann so auch Z</w:t>
@@ -1748,8 +2489,13 @@
         <w:pStyle w:val="berschrift2"/>
       </w:pPr>
       <w:r>
-        <w:t>Zugriff von Aussen</w:t>
-      </w:r>
+        <w:t xml:space="preserve">Zugriff von </w:t>
+      </w:r>
+      <w:proofErr w:type="spellStart"/>
+      <w:r>
+        <w:t>Aussen</w:t>
+      </w:r>
+      <w:proofErr w:type="spellEnd"/>
     </w:p>
     <w:p>
       <w:r>
@@ -1784,7 +2530,15 @@
         <w:t>Logins</w:t>
       </w:r>
       <w:r>
-        <w:t xml:space="preserve"> gegen Dictionary </w:t>
+        <w:t xml:space="preserve"> gegen </w:t>
+      </w:r>
+      <w:proofErr w:type="spellStart"/>
+      <w:r>
+        <w:t>Dictionary</w:t>
+      </w:r>
+      <w:proofErr w:type="spellEnd"/>
+      <w:r>
+        <w:t xml:space="preserve"> </w:t>
       </w:r>
       <w:r>
         <w:t>Attacke</w:t>
@@ -1810,10 +2564,50 @@
     </w:p>
     <w:p>
       <w:r>
-        <w:t>Auch von den Seitennutzern werden starke passwörter verlangt. Die Pas</w:t>
-      </w:r>
-      <w:r>
-        <w:t>swort Policys sind die selben wie beim vorherigen Web Projekt: mind. 8 Zeichen lang, gross und kleinschreibung, mindestens eine Zahl und ein Sonderzeichen.</w:t>
+        <w:t xml:space="preserve">Auch von den Seitennutzern werden starke </w:t>
+      </w:r>
+      <w:proofErr w:type="spellStart"/>
+      <w:r>
+        <w:t>passwörter</w:t>
+      </w:r>
+      <w:proofErr w:type="spellEnd"/>
+      <w:r>
+        <w:t xml:space="preserve"> verlangt. Die Pas</w:t>
+      </w:r>
+      <w:r>
+        <w:t xml:space="preserve">swort </w:t>
+      </w:r>
+      <w:proofErr w:type="spellStart"/>
+      <w:r>
+        <w:t>Policys</w:t>
+      </w:r>
+      <w:proofErr w:type="spellEnd"/>
+      <w:r>
+        <w:t xml:space="preserve"> sind die selben wie beim vorherigen Web Projekt</w:t>
+      </w:r>
+      <w:proofErr w:type="gramStart"/>
+      <w:r>
+        <w:t>: mind</w:t>
+      </w:r>
+      <w:proofErr w:type="gramEnd"/>
+      <w:r>
+        <w:t xml:space="preserve">. 8 Zeichen lang, </w:t>
+      </w:r>
+      <w:proofErr w:type="spellStart"/>
+      <w:r>
+        <w:t>gross</w:t>
+      </w:r>
+      <w:proofErr w:type="spellEnd"/>
+      <w:r>
+        <w:t xml:space="preserve"> und </w:t>
+      </w:r>
+      <w:proofErr w:type="spellStart"/>
+      <w:r>
+        <w:t>kleinschreibung</w:t>
+      </w:r>
+      <w:proofErr w:type="spellEnd"/>
+      <w:r>
+        <w:t>, mindestens eine Zahl und ein Sonderzeichen.</w:t>
       </w:r>
     </w:p>
     <w:p/>
@@ -1823,12 +2617,57 @@
         <w:pStyle w:val="berschrift2"/>
       </w:pPr>
       <w:r>
-        <w:t>SQL Injection</w:t>
-      </w:r>
-    </w:p>
-    <w:p>
-      <w:r>
-        <w:t>Um einer SQL Injection vor zu beugen werden Querys nicht Dynamisch generiert. Es werden ausschliesslich Prepared Statements verwendet. Als Datenbank Provider wird anstatt mysqli PDO verwendet, da PDO nicht von MySQL abhängig ist.</w:t>
+        <w:t xml:space="preserve">SQL </w:t>
+      </w:r>
+      <w:proofErr w:type="spellStart"/>
+      <w:r>
+        <w:t>Injection</w:t>
+      </w:r>
+      <w:proofErr w:type="spellEnd"/>
+    </w:p>
+    <w:p>
+      <w:r>
+        <w:t xml:space="preserve">Um einer SQL </w:t>
+      </w:r>
+      <w:proofErr w:type="spellStart"/>
+      <w:r>
+        <w:t>Injection</w:t>
+      </w:r>
+      <w:proofErr w:type="spellEnd"/>
+      <w:r>
+        <w:t xml:space="preserve"> vor zu beugen werden </w:t>
+      </w:r>
+      <w:proofErr w:type="spellStart"/>
+      <w:r>
+        <w:t>Querys</w:t>
+      </w:r>
+      <w:proofErr w:type="spellEnd"/>
+      <w:r>
+        <w:t xml:space="preserve"> nicht Dynamisch generiert. Es werden </w:t>
+      </w:r>
+      <w:proofErr w:type="spellStart"/>
+      <w:r>
+        <w:t>ausschliesslich</w:t>
+      </w:r>
+      <w:proofErr w:type="spellEnd"/>
+      <w:r>
+        <w:t xml:space="preserve"> </w:t>
+      </w:r>
+      <w:proofErr w:type="spellStart"/>
+      <w:r>
+        <w:t>Prepared</w:t>
+      </w:r>
+      <w:proofErr w:type="spellEnd"/>
+      <w:r>
+        <w:t xml:space="preserve"> Statements verwendet. Als Datenbank Provider wird anstatt </w:t>
+      </w:r>
+      <w:proofErr w:type="spellStart"/>
+      <w:r>
+        <w:t>mysqli</w:t>
+      </w:r>
+      <w:proofErr w:type="spellEnd"/>
+      <w:r>
+        <w:t xml:space="preserve"> PDO verwendet, da PDO nicht von MySQL abhängig ist.</w:t>
       </w:r>
     </w:p>
     <w:p/>
@@ -1842,7 +2681,31 @@
     </w:p>
     <w:p>
       <w:r>
-        <w:t>Um XSS vorzubeugen werden alle Requests auf Verbotene Tags, wie das &lt;script&gt; Tag gefiltert. Diese Tags werden anschliessend entfernt.</w:t>
+        <w:t xml:space="preserve">Um XSS vorzubeugen werden alle </w:t>
+      </w:r>
+      <w:proofErr w:type="spellStart"/>
+      <w:r>
+        <w:t>Requests</w:t>
+      </w:r>
+      <w:proofErr w:type="spellEnd"/>
+      <w:r>
+        <w:t xml:space="preserve"> auf Verbotene Tags, wie das &lt;</w:t>
+      </w:r>
+      <w:proofErr w:type="spellStart"/>
+      <w:r>
+        <w:t>script</w:t>
+      </w:r>
+      <w:proofErr w:type="spellEnd"/>
+      <w:r>
+        <w:t xml:space="preserve">&gt; Tag gefiltert. Diese Tags werden </w:t>
+      </w:r>
+      <w:proofErr w:type="spellStart"/>
+      <w:r>
+        <w:t>anschliessend</w:t>
+      </w:r>
+      <w:proofErr w:type="spellEnd"/>
+      <w:r>
+        <w:t xml:space="preserve"> entfernt.</w:t>
       </w:r>
     </w:p>
     <w:p/>
@@ -1851,12 +2714,33 @@
         <w:pStyle w:val="berschrift2"/>
       </w:pPr>
       <w:r>
-        <w:t>Password Hashing</w:t>
-      </w:r>
-    </w:p>
-    <w:p>
-      <w:r>
-        <w:t>Um auch die Sicherheit für die Nutzer des Gästebuchs zu erhöhen werden die  Benutzerpasswörter mit einer 32 Bit langen Zufallszahl ergänzt. Dieser Zufallszahl wird auch Salt genannt. Anschliessend werden Passwort und Salt zusammen mit sha256 gehasht.</w:t>
+        <w:t xml:space="preserve">Password </w:t>
+      </w:r>
+      <w:proofErr w:type="spellStart"/>
+      <w:r>
+        <w:t>Hashing</w:t>
+      </w:r>
+      <w:proofErr w:type="spellEnd"/>
+    </w:p>
+    <w:p>
+      <w:r>
+        <w:t xml:space="preserve">Um auch die Sicherheit für die Nutzer des Gästebuchs zu erhöhen werden die  Benutzerpasswörter mit einer 32 Bit langen Zufallszahl ergänzt. Dieser Zufallszahl wird auch Salt genannt. </w:t>
+      </w:r>
+      <w:proofErr w:type="spellStart"/>
+      <w:r>
+        <w:t>Anschliessend</w:t>
+      </w:r>
+      <w:proofErr w:type="spellEnd"/>
+      <w:r>
+        <w:t xml:space="preserve"> werden Passwort und Salt zusammen mit sha256 </w:t>
+      </w:r>
+      <w:proofErr w:type="spellStart"/>
+      <w:r>
+        <w:t>gehasht</w:t>
+      </w:r>
+      <w:proofErr w:type="spellEnd"/>
+      <w:r>
+        <w:t>.</w:t>
       </w:r>
     </w:p>
     <w:p>
@@ -1870,8 +2754,13 @@
       <w:pPr>
         <w:pStyle w:val="berschrift2"/>
       </w:pPr>
-      <w:r>
-        <w:t xml:space="preserve">Weiterleitungs </w:t>
+      <w:proofErr w:type="spellStart"/>
+      <w:r>
+        <w:t>Weiterleitungs</w:t>
+      </w:r>
+      <w:proofErr w:type="spellEnd"/>
+      <w:r>
+        <w:t xml:space="preserve"> </w:t>
       </w:r>
       <w:r>
         <w:t>Validierung</w:t>
@@ -1879,12 +2768,76 @@
     </w:p>
     <w:p>
       <w:r>
-        <w:t>Während der Implementation des Gästebuchs ist mir aufgefallen, dass Backurls sinnvoll wären. Damit mithilfe dieser Backurls keine Verbotenen Requests ausgeführt werden, werden die Backurls validiert. Backurls müssen mit einem „/“ beginnen. Somit werden zugriffe auf andere Seiten verhindert. Ausserdem ist das „?“ ebenfalls ein Verbotener charakter.</w:t>
-      </w:r>
-    </w:p>
-    <w:p>
-      <w:r>
-        <w:t>Bei Bedarf können einzelne Externe Urls freigeschaltet werden.</w:t>
+        <w:t xml:space="preserve">Während der Implementation des Gästebuchs ist mir aufgefallen, dass </w:t>
+      </w:r>
+      <w:proofErr w:type="spellStart"/>
+      <w:r>
+        <w:t>Backurls</w:t>
+      </w:r>
+      <w:proofErr w:type="spellEnd"/>
+      <w:r>
+        <w:t xml:space="preserve"> sinnvoll wären. Damit mithilfe dieser </w:t>
+      </w:r>
+      <w:proofErr w:type="spellStart"/>
+      <w:r>
+        <w:t>Backurls</w:t>
+      </w:r>
+      <w:proofErr w:type="spellEnd"/>
+      <w:r>
+        <w:t xml:space="preserve"> keine Verbotenen </w:t>
+      </w:r>
+      <w:proofErr w:type="spellStart"/>
+      <w:r>
+        <w:t>Requests</w:t>
+      </w:r>
+      <w:proofErr w:type="spellEnd"/>
+      <w:r>
+        <w:t xml:space="preserve"> ausgeführt werden, werden die </w:t>
+      </w:r>
+      <w:proofErr w:type="spellStart"/>
+      <w:r>
+        <w:t>Backurls</w:t>
+      </w:r>
+      <w:proofErr w:type="spellEnd"/>
+      <w:r>
+        <w:t xml:space="preserve"> validiert. </w:t>
+      </w:r>
+      <w:proofErr w:type="spellStart"/>
+      <w:r>
+        <w:t>Backurls</w:t>
+      </w:r>
+      <w:proofErr w:type="spellEnd"/>
+      <w:r>
+        <w:t xml:space="preserve"> müssen mit einem „/“ beginnen. Somit werden zugriffe auf andere Seiten verhindert. </w:t>
+      </w:r>
+      <w:proofErr w:type="spellStart"/>
+      <w:r>
+        <w:t>Ausserdem</w:t>
+      </w:r>
+      <w:proofErr w:type="spellEnd"/>
+      <w:r>
+        <w:t xml:space="preserve"> ist das „?“ ebenfalls ein Verbotener </w:t>
+      </w:r>
+      <w:proofErr w:type="spellStart"/>
+      <w:r>
+        <w:t>charakter</w:t>
+      </w:r>
+      <w:proofErr w:type="spellEnd"/>
+      <w:r>
+        <w:t>.</w:t>
+      </w:r>
+    </w:p>
+    <w:p>
+      <w:r>
+        <w:t xml:space="preserve">Bei Bedarf können einzelne Externe </w:t>
+      </w:r>
+      <w:proofErr w:type="spellStart"/>
+      <w:r>
+        <w:t>Urls</w:t>
+      </w:r>
+      <w:proofErr w:type="spellEnd"/>
+      <w:r>
+        <w:t xml:space="preserve"> freigeschaltet werden.</w:t>
       </w:r>
     </w:p>
     <w:p>
@@ -1892,8 +2845,13 @@
         <w:pStyle w:val="berschrift2"/>
       </w:pPr>
       <w:r>
-        <w:t>Robots.txt und Basic Auth</w:t>
-      </w:r>
+        <w:t xml:space="preserve">Robots.txt und Basic </w:t>
+      </w:r>
+      <w:proofErr w:type="spellStart"/>
+      <w:r>
+        <w:t>Auth</w:t>
+      </w:r>
+      <w:proofErr w:type="spellEnd"/>
     </w:p>
     <w:p>
       <w:r>
@@ -3195,7 +4153,7 @@
 </file>
 
 <file path=customXml/itemProps1.xml><?xml version="1.0" encoding="utf-8"?>
-<ds:datastoreItem xmlns:ds="http://schemas.openxmlformats.org/officeDocument/2006/customXml" ds:itemID="{74BA9263-330A-2143-82C4-A9E58C8474FB}">
+<ds:datastoreItem xmlns:ds="http://schemas.openxmlformats.org/officeDocument/2006/customXml" ds:itemID="{631E18EB-699A-6548-BFCD-B4C39A6FBD5C}">
   <ds:schemaRefs>
     <ds:schemaRef ds:uri="http://schemas.openxmlformats.org/officeDocument/2006/bibliography"/>
   </ds:schemaRefs>

</xml_diff>

<commit_message>
made changes to Dokumentation
</commit_message>
<xml_diff>
--- a/doc/Dokuv01.docx
+++ b/doc/Dokuv01.docx
@@ -45,7 +45,23 @@
         <w:t>Die Entwicklungsumgebung besteht aus einer Linux VM. Auf dieser ist das LAMP packet Installiert.</w:t>
       </w:r>
       <w:r>
-        <w:t xml:space="preserve"> Entwickelt wird mit der Entwicklungsumgebung Eclipse. Eclipse ist auf meinem Hostcomputer Installiert. Die </w:t>
+        <w:t xml:space="preserve"> Entwickelt wird mit der Entwicklungsumgebung </w:t>
+      </w:r>
+      <w:proofErr w:type="spellStart"/>
+      <w:r>
+        <w:t>Eclipse</w:t>
+      </w:r>
+      <w:proofErr w:type="spellEnd"/>
+      <w:r>
+        <w:t xml:space="preserve">. </w:t>
+      </w:r>
+      <w:proofErr w:type="spellStart"/>
+      <w:r>
+        <w:t>Eclipse</w:t>
+      </w:r>
+      <w:proofErr w:type="spellEnd"/>
+      <w:r>
+        <w:t xml:space="preserve"> ist auf meinem Hostcomputer Installiert. Die </w:t>
       </w:r>
       <w:r>
         <w:t>Entwicklung</w:t>
@@ -54,11 +70,16 @@
         <w:t xml:space="preserve"> geschieht üb</w:t>
       </w:r>
       <w:r>
-        <w:t>er SFTP mithilfe eines Eclipse-p</w:t>
+        <w:t xml:space="preserve">er SFTP mithilfe eines </w:t>
+      </w:r>
+      <w:proofErr w:type="spellStart"/>
+      <w:r>
+        <w:t>Eclipse-p</w:t>
       </w:r>
       <w:r>
         <w:t>lugins</w:t>
       </w:r>
+      <w:proofErr w:type="spellEnd"/>
       <w:r>
         <w:t>.</w:t>
       </w:r>
@@ -66,7 +87,15 @@
         <w:t xml:space="preserve"> Der ganze Code wird</w:t>
       </w:r>
       <w:r>
-        <w:t xml:space="preserve"> auf Github abgelegt. </w:t>
+        <w:t xml:space="preserve"> auf </w:t>
+      </w:r>
+      <w:proofErr w:type="spellStart"/>
+      <w:r>
+        <w:t>Github</w:t>
+      </w:r>
+      <w:proofErr w:type="spellEnd"/>
+      <w:r>
+        <w:t xml:space="preserve"> abgelegt. </w:t>
       </w:r>
     </w:p>
     <w:p>
@@ -82,22 +111,38 @@
         <w:t xml:space="preserve">Die Produktionsumgebung besteht aus einem von Rock-Server </w:t>
       </w:r>
       <w:r>
-        <w:t>gehosteten v</w:t>
-      </w:r>
-      <w:r>
-        <w:t xml:space="preserve">Server. </w:t>
+        <w:t xml:space="preserve">gehosteten </w:t>
+      </w:r>
+      <w:proofErr w:type="spellStart"/>
+      <w:r>
+        <w:t>v</w:t>
+      </w:r>
+      <w:r>
+        <w:t>Server</w:t>
+      </w:r>
+      <w:proofErr w:type="spellEnd"/>
+      <w:r>
+        <w:t xml:space="preserve">. </w:t>
       </w:r>
       <w:r>
         <w:t>Dieser wird aus dem Internet erreichbar sein.</w:t>
       </w:r>
       <w:r>
-        <w:t xml:space="preserve"> Auf dem v</w:t>
+        <w:t xml:space="preserve"> Auf dem </w:t>
+      </w:r>
+      <w:proofErr w:type="spellStart"/>
+      <w:r>
+        <w:t>v</w:t>
       </w:r>
       <w:r>
         <w:t>Se</w:t>
       </w:r>
       <w:r>
-        <w:t>rver wird Linux sowie LAMP Installiert sein.</w:t>
+        <w:t>rver</w:t>
+      </w:r>
+      <w:proofErr w:type="spellEnd"/>
+      <w:r>
+        <w:t xml:space="preserve"> wird Linux sowie LAMP Installiert sein.</w:t>
       </w:r>
     </w:p>
     <w:p>
@@ -113,7 +158,15 @@
         <w:t xml:space="preserve">Die Website wird </w:t>
       </w:r>
       <w:r>
-        <w:t>mit PHP, MySQL, Html und CSS umgesetzt.</w:t>
+        <w:t xml:space="preserve">mit PHP, MySQL, </w:t>
+      </w:r>
+      <w:proofErr w:type="spellStart"/>
+      <w:r>
+        <w:t>Html</w:t>
+      </w:r>
+      <w:proofErr w:type="spellEnd"/>
+      <w:r>
+        <w:t xml:space="preserve"> und CSS umgesetzt.</w:t>
       </w:r>
       <w:r>
         <w:t xml:space="preserve"> Als </w:t>
@@ -122,7 +175,27 @@
         <w:t>Frontend</w:t>
       </w:r>
       <w:r>
-        <w:t xml:space="preserve"> Framework wird Bootstrap oder Foundation verwendet.</w:t>
+        <w:t xml:space="preserve"> Framework wird Bootstrap </w:t>
+      </w:r>
+      <w:r>
+        <w:t>verwendet.</w:t>
+      </w:r>
+      <w:r>
+        <w:t xml:space="preserve"> Bootstrap sichert auch die </w:t>
+      </w:r>
+      <w:proofErr w:type="spellStart"/>
+      <w:r>
+        <w:t>Responsiveness</w:t>
+      </w:r>
+      <w:proofErr w:type="spellEnd"/>
+      <w:r>
+        <w:t xml:space="preserve"> der Seite</w:t>
+      </w:r>
+      <w:r>
+        <w:t xml:space="preserve"> (die Seite skaliert mit)</w:t>
+      </w:r>
+      <w:r>
+        <w:t>.</w:t>
       </w:r>
       <w:r>
         <w:t xml:space="preserve"> Die Website wird auf einem Apache </w:t>
@@ -136,7 +209,23 @@
     </w:p>
     <w:p>
       <w:r>
-        <w:t>Als Datenbank Provider wird PDO verwendet. Dies ist dynamischer und ansprechender aufgebaut als mysqli. PDO ist nicht von MySql abhängig und kann auch andere Datenbanken ansprechen.</w:t>
+        <w:t xml:space="preserve">Als Datenbank Provider wird PDO verwendet. Dies ist dynamischer und ansprechender aufgebaut als </w:t>
+      </w:r>
+      <w:proofErr w:type="spellStart"/>
+      <w:r>
+        <w:t>mysqli</w:t>
+      </w:r>
+      <w:proofErr w:type="spellEnd"/>
+      <w:r>
+        <w:t xml:space="preserve">. PDO ist nicht von </w:t>
+      </w:r>
+      <w:proofErr w:type="spellStart"/>
+      <w:r>
+        <w:t>MySql</w:t>
+      </w:r>
+      <w:proofErr w:type="spellEnd"/>
+      <w:r>
+        <w:t xml:space="preserve"> abhängig und kann auch andere Datenbanken ansprechen.</w:t>
       </w:r>
     </w:p>
     <w:p>
@@ -179,12 +268,36 @@
     </w:p>
     <w:p>
       <w:r>
-        <w:t>Ich habe den Usernamen entfernt, da der  Username/Benutzername Nirgends verwendet wird. Für das Login wird eine E-Mail Adresse verwenden und angezeigt wird der Fullname.</w:t>
-      </w:r>
-    </w:p>
-    <w:p>
-      <w:r>
-        <w:t xml:space="preserve">Ich werde den Webserver anstatt auf den DMZ Server auf einen bei Rock Server gehosteteten Linux vServer migrieren. </w:t>
+        <w:t xml:space="preserve">Ich habe den Usernamen entfernt, da der  Username/Benutzername Nirgends verwendet wird. Für das Login wird eine E-Mail Adresse verwenden und angezeigt wird der </w:t>
+      </w:r>
+      <w:proofErr w:type="spellStart"/>
+      <w:r>
+        <w:t>Fullname</w:t>
+      </w:r>
+      <w:proofErr w:type="spellEnd"/>
+      <w:r>
+        <w:t>.</w:t>
+      </w:r>
+    </w:p>
+    <w:p>
+      <w:r>
+        <w:t xml:space="preserve">Ich werde den Webserver anstatt auf den DMZ Server auf einen bei Rock Server </w:t>
+      </w:r>
+      <w:proofErr w:type="spellStart"/>
+      <w:r>
+        <w:t>gehosteteten</w:t>
+      </w:r>
+      <w:proofErr w:type="spellEnd"/>
+      <w:r>
+        <w:t xml:space="preserve"> Linux </w:t>
+      </w:r>
+      <w:proofErr w:type="spellStart"/>
+      <w:r>
+        <w:t>vServer</w:t>
+      </w:r>
+      <w:proofErr w:type="spellEnd"/>
+      <w:r>
+        <w:t xml:space="preserve"> migrieren. </w:t>
       </w:r>
     </w:p>
     <w:p>
@@ -198,13 +311,29 @@
     </w:p>
     <w:p>
       <w:r>
-        <w:t>Um die Anforderungen zu definieren werde ich die aus Scrum Bekannten User Stories verwenden.</w:t>
+        <w:t xml:space="preserve">Um die Anforderungen zu definieren werde ich die aus </w:t>
+      </w:r>
+      <w:proofErr w:type="spellStart"/>
+      <w:r>
+        <w:t>Scrum</w:t>
+      </w:r>
+      <w:proofErr w:type="spellEnd"/>
+      <w:r>
+        <w:t xml:space="preserve"> Bekannten User Stories verwenden.</w:t>
       </w:r>
       <w:r>
         <w:t xml:space="preserve"> </w:t>
       </w:r>
       <w:r>
-        <w:t>Diese werden in Funktionale und nicht Funktionale Anforderungen eingeteilt. Die Funktionalen sind für den Benutzer sichtbar und nachvollziehbar. Diese werden durch die Testcases abgedeckt. Die nicht Funktionalen werden anders getestet.</w:t>
+        <w:t xml:space="preserve">Diese werden in Funktionale und nicht Funktionale Anforderungen eingeteilt. Die Funktionalen sind für den Benutzer sichtbar und nachvollziehbar. Diese werden durch die </w:t>
+      </w:r>
+      <w:proofErr w:type="spellStart"/>
+      <w:r>
+        <w:t>Testcases</w:t>
+      </w:r>
+      <w:proofErr w:type="spellEnd"/>
+      <w:r>
+        <w:t xml:space="preserve"> abgedeckt. Die nicht Funktionalen werden anders getestet.</w:t>
       </w:r>
     </w:p>
     <w:p>
@@ -408,7 +537,7 @@
         <w:t>Nicht Funktionale Anforderungen</w:t>
       </w:r>
       <w:r>
-        <w:t xml:space="preserve"> ( nicht durch UI Testbar)</w:t>
+        <w:t xml:space="preserve"> </w:t>
       </w:r>
     </w:p>
     <w:p>
@@ -455,6 +584,26 @@
     </w:p>
     <w:p>
       <w:pPr>
+        <w:pStyle w:val="Listenabsatz"/>
+        <w:numPr>
+          <w:ilvl w:val="0"/>
+          <w:numId w:val="2"/>
+        </w:numPr>
+      </w:pPr>
+      <w:r>
+        <w:t xml:space="preserve">Als Benutzer will ich dass sich die Seite meinem Device Anpasst. Die Seite muss </w:t>
+      </w:r>
+      <w:proofErr w:type="spellStart"/>
+      <w:r>
+        <w:t>Responsive</w:t>
+      </w:r>
+      <w:proofErr w:type="spellEnd"/>
+      <w:r>
+        <w:t xml:space="preserve"> sein.</w:t>
+      </w:r>
+    </w:p>
+    <w:p>
+      <w:pPr>
         <w:pStyle w:val="berschrift1"/>
       </w:pPr>
       <w:r>
@@ -463,8 +612,13 @@
     </w:p>
     <w:p>
       <w:r>
-        <w:t>Die Testcases</w:t>
-      </w:r>
+        <w:t xml:space="preserve">Die </w:t>
+      </w:r>
+      <w:proofErr w:type="spellStart"/>
+      <w:r>
+        <w:t>Testcases</w:t>
+      </w:r>
+      <w:proofErr w:type="spellEnd"/>
       <w:r>
         <w:t>/Testfälle</w:t>
       </w:r>
@@ -489,7 +643,15 @@
         <w:t>Gästebuch</w:t>
       </w:r>
       <w:r>
-        <w:t xml:space="preserve"> wird auf einem Ubuntu Server Installiert. Das LAMP Packet muss auf dem Server installiert sein. </w:t>
+        <w:t xml:space="preserve"> wird auf einem </w:t>
+      </w:r>
+      <w:proofErr w:type="spellStart"/>
+      <w:r>
+        <w:t>Ubuntu</w:t>
+      </w:r>
+      <w:proofErr w:type="spellEnd"/>
+      <w:r>
+        <w:t xml:space="preserve"> Server Installiert. Das LAMP Packet muss auf dem Server installiert sein. </w:t>
       </w:r>
     </w:p>
     <w:p>
@@ -510,7 +672,15 @@
     </w:p>
     <w:p>
       <w:r>
-        <w:t>Zusätzlich muss noch das Packet mcrypt Installiert und aktiviert werden:</w:t>
+        <w:t xml:space="preserve">Zusätzlich muss noch das Packet </w:t>
+      </w:r>
+      <w:proofErr w:type="spellStart"/>
+      <w:r>
+        <w:t>mcrypt</w:t>
+      </w:r>
+      <w:proofErr w:type="spellEnd"/>
+      <w:r>
+        <w:t xml:space="preserve"> Installiert und aktiviert werden:</w:t>
       </w:r>
     </w:p>
     <w:p>
@@ -520,11 +690,47 @@
           <w:rStyle w:val="SchwacheHervorhebung"/>
         </w:rPr>
       </w:pPr>
-      <w:r>
-        <w:rPr>
-          <w:rStyle w:val="SchwacheHervorhebung"/>
-        </w:rPr>
-        <w:t>sudo apt-get install php5-mcrypt</w:t>
+      <w:proofErr w:type="spellStart"/>
+      <w:r>
+        <w:rPr>
+          <w:rStyle w:val="SchwacheHervorhebung"/>
+        </w:rPr>
+        <w:t>sudo</w:t>
+      </w:r>
+      <w:proofErr w:type="spellEnd"/>
+      <w:r>
+        <w:rPr>
+          <w:rStyle w:val="SchwacheHervorhebung"/>
+        </w:rPr>
+        <w:t xml:space="preserve"> </w:t>
+      </w:r>
+      <w:proofErr w:type="spellStart"/>
+      <w:r>
+        <w:rPr>
+          <w:rStyle w:val="SchwacheHervorhebung"/>
+        </w:rPr>
+        <w:t>apt-get</w:t>
+      </w:r>
+      <w:proofErr w:type="spellEnd"/>
+      <w:r>
+        <w:rPr>
+          <w:rStyle w:val="SchwacheHervorhebung"/>
+        </w:rPr>
+        <w:t xml:space="preserve"> </w:t>
+      </w:r>
+      <w:proofErr w:type="spellStart"/>
+      <w:r>
+        <w:rPr>
+          <w:rStyle w:val="SchwacheHervorhebung"/>
+        </w:rPr>
+        <w:t>install</w:t>
+      </w:r>
+      <w:proofErr w:type="spellEnd"/>
+      <w:r>
+        <w:rPr>
+          <w:rStyle w:val="SchwacheHervorhebung"/>
+        </w:rPr>
+        <w:t xml:space="preserve"> php5-mcrypt</w:t>
       </w:r>
     </w:p>
     <w:p>
@@ -534,12 +740,28 @@
           <w:rStyle w:val="SchwacheHervorhebung"/>
         </w:rPr>
       </w:pPr>
-      <w:r>
-        <w:rPr>
-          <w:rStyle w:val="SchwacheHervorhebung"/>
-        </w:rPr>
-        <w:t>sudo php5enmod mcrypt</w:t>
-      </w:r>
+      <w:proofErr w:type="spellStart"/>
+      <w:r>
+        <w:rPr>
+          <w:rStyle w:val="SchwacheHervorhebung"/>
+        </w:rPr>
+        <w:t>sudo</w:t>
+      </w:r>
+      <w:proofErr w:type="spellEnd"/>
+      <w:r>
+        <w:rPr>
+          <w:rStyle w:val="SchwacheHervorhebung"/>
+        </w:rPr>
+        <w:t xml:space="preserve"> php5enmod </w:t>
+      </w:r>
+      <w:proofErr w:type="spellStart"/>
+      <w:r>
+        <w:rPr>
+          <w:rStyle w:val="SchwacheHervorhebung"/>
+        </w:rPr>
+        <w:t>mcrypt</w:t>
+      </w:r>
+      <w:proofErr w:type="spellEnd"/>
     </w:p>
     <w:p>
       <w:pPr>
@@ -548,12 +770,42 @@
           <w:rStyle w:val="SchwacheHervorhebung"/>
         </w:rPr>
       </w:pPr>
-      <w:r>
-        <w:rPr>
-          <w:rStyle w:val="SchwacheHervorhebung"/>
-        </w:rPr>
-        <w:t>sudo service apache2 restart</w:t>
-      </w:r>
+      <w:proofErr w:type="spellStart"/>
+      <w:r>
+        <w:rPr>
+          <w:rStyle w:val="SchwacheHervorhebung"/>
+        </w:rPr>
+        <w:t>sudo</w:t>
+      </w:r>
+      <w:proofErr w:type="spellEnd"/>
+      <w:r>
+        <w:rPr>
+          <w:rStyle w:val="SchwacheHervorhebung"/>
+        </w:rPr>
+        <w:t xml:space="preserve"> </w:t>
+      </w:r>
+      <w:proofErr w:type="spellStart"/>
+      <w:r>
+        <w:rPr>
+          <w:rStyle w:val="SchwacheHervorhebung"/>
+        </w:rPr>
+        <w:t>service</w:t>
+      </w:r>
+      <w:proofErr w:type="spellEnd"/>
+      <w:r>
+        <w:rPr>
+          <w:rStyle w:val="SchwacheHervorhebung"/>
+        </w:rPr>
+        <w:t xml:space="preserve"> apache2 </w:t>
+      </w:r>
+      <w:proofErr w:type="spellStart"/>
+      <w:r>
+        <w:rPr>
+          <w:rStyle w:val="SchwacheHervorhebung"/>
+        </w:rPr>
+        <w:t>restart</w:t>
+      </w:r>
+      <w:proofErr w:type="spellEnd"/>
     </w:p>
     <w:p/>
     <w:p>
@@ -563,18 +815,66 @@
     </w:p>
     <w:p>
       <w:r>
-        <w:t xml:space="preserve">Die Applikationsdateien können via git clone oder mit einem manuellen </w:t>
+        <w:t xml:space="preserve">Die Applikationsdateien können via </w:t>
+      </w:r>
+      <w:proofErr w:type="spellStart"/>
+      <w:r>
+        <w:t>git</w:t>
+      </w:r>
+      <w:proofErr w:type="spellEnd"/>
+      <w:r>
+        <w:t xml:space="preserve"> </w:t>
+      </w:r>
+      <w:proofErr w:type="spellStart"/>
+      <w:r>
+        <w:t>clone</w:t>
+      </w:r>
+      <w:proofErr w:type="spellEnd"/>
+      <w:r>
+        <w:t xml:space="preserve"> oder mit einem manuellen </w:t>
       </w:r>
       <w:r>
         <w:t>Download</w:t>
       </w:r>
       <w:r>
-        <w:t xml:space="preserve"> ins www Verzeichnis des servers geladen werden. </w:t>
-      </w:r>
-    </w:p>
-    <w:p>
-      <w:r>
-        <w:t xml:space="preserve">Nun muss im lib Ordner noch die passwd.php Datei erstellt und beschrieben werden. </w:t>
+        <w:t xml:space="preserve"> ins </w:t>
+      </w:r>
+      <w:proofErr w:type="spellStart"/>
+      <w:r>
+        <w:t>www</w:t>
+      </w:r>
+      <w:proofErr w:type="spellEnd"/>
+      <w:r>
+        <w:t xml:space="preserve"> Verzeichnis des </w:t>
+      </w:r>
+      <w:proofErr w:type="spellStart"/>
+      <w:r>
+        <w:t>servers</w:t>
+      </w:r>
+      <w:proofErr w:type="spellEnd"/>
+      <w:r>
+        <w:t xml:space="preserve"> geladen werden. </w:t>
+      </w:r>
+    </w:p>
+    <w:p>
+      <w:r>
+        <w:t xml:space="preserve">Nun muss im </w:t>
+      </w:r>
+      <w:proofErr w:type="spellStart"/>
+      <w:r>
+        <w:t>lib</w:t>
+      </w:r>
+      <w:proofErr w:type="spellEnd"/>
+      <w:r>
+        <w:t xml:space="preserve"> Ordner noch die </w:t>
+      </w:r>
+      <w:proofErr w:type="spellStart"/>
+      <w:r>
+        <w:t>passwd.php</w:t>
+      </w:r>
+      <w:proofErr w:type="spellEnd"/>
+      <w:r>
+        <w:t xml:space="preserve"> Datei erstellt und beschrieben werden. </w:t>
       </w:r>
     </w:p>
     <w:p>
@@ -601,8 +901,19 @@
           <w:sz w:val="22"/>
           <w:szCs w:val="22"/>
         </w:rPr>
-        <w:t>&lt;?php</w:t>
-      </w:r>
+        <w:t>&lt;?</w:t>
+      </w:r>
+      <w:proofErr w:type="spellStart"/>
+      <w:r>
+        <w:rPr>
+          <w:rFonts w:ascii="Monaco" w:hAnsi="Monaco" w:cs="Monaco"/>
+          <w:color w:val="FF0000"/>
+          <w:sz w:val="22"/>
+          <w:szCs w:val="22"/>
+        </w:rPr>
+        <w:t>php</w:t>
+      </w:r>
+      <w:proofErr w:type="spellEnd"/>
       <w:r>
         <w:rPr>
           <w:rFonts w:ascii="Monaco" w:hAnsi="Monaco" w:cs="Monaco"/>
@@ -625,6 +936,7 @@
           <w:szCs w:val="22"/>
         </w:rPr>
       </w:pPr>
+      <w:proofErr w:type="spellStart"/>
       <w:r>
         <w:rPr>
           <w:rFonts w:ascii="Monaco" w:hAnsi="Monaco" w:cs="Monaco"/>
@@ -632,7 +944,17 @@
           <w:sz w:val="22"/>
           <w:szCs w:val="22"/>
         </w:rPr>
-        <w:t>define(</w:t>
+        <w:t>define</w:t>
+      </w:r>
+      <w:proofErr w:type="spellEnd"/>
+      <w:r>
+        <w:rPr>
+          <w:rFonts w:ascii="Monaco" w:hAnsi="Monaco" w:cs="Monaco"/>
+          <w:color w:val="000000"/>
+          <w:sz w:val="22"/>
+          <w:szCs w:val="22"/>
+        </w:rPr>
+        <w:t>(</w:t>
       </w:r>
       <w:r>
         <w:rPr>
@@ -659,7 +981,27 @@
           <w:sz w:val="22"/>
           <w:szCs w:val="22"/>
         </w:rPr>
-        <w:t>"homepageanwendungen"</w:t>
+        <w:t>"</w:t>
+      </w:r>
+      <w:proofErr w:type="spellStart"/>
+      <w:r>
+        <w:rPr>
+          <w:rFonts w:ascii="Monaco" w:hAnsi="Monaco" w:cs="Monaco"/>
+          <w:color w:val="0000C0"/>
+          <w:sz w:val="22"/>
+          <w:szCs w:val="22"/>
+        </w:rPr>
+        <w:t>homepageanwendungen</w:t>
+      </w:r>
+      <w:proofErr w:type="spellEnd"/>
+      <w:r>
+        <w:rPr>
+          <w:rFonts w:ascii="Monaco" w:hAnsi="Monaco" w:cs="Monaco"/>
+          <w:color w:val="0000C0"/>
+          <w:sz w:val="22"/>
+          <w:szCs w:val="22"/>
+        </w:rPr>
+        <w:t>"</w:t>
       </w:r>
       <w:r>
         <w:rPr>
@@ -683,6 +1025,7 @@
           <w:szCs w:val="22"/>
         </w:rPr>
       </w:pPr>
+      <w:proofErr w:type="spellStart"/>
       <w:r>
         <w:rPr>
           <w:rFonts w:ascii="Monaco" w:hAnsi="Monaco" w:cs="Monaco"/>
@@ -690,7 +1033,17 @@
           <w:sz w:val="22"/>
           <w:szCs w:val="22"/>
         </w:rPr>
-        <w:t>define(</w:t>
+        <w:t>define</w:t>
+      </w:r>
+      <w:proofErr w:type="spellEnd"/>
+      <w:r>
+        <w:rPr>
+          <w:rFonts w:ascii="Monaco" w:hAnsi="Monaco" w:cs="Monaco"/>
+          <w:color w:val="000000"/>
+          <w:sz w:val="22"/>
+          <w:szCs w:val="22"/>
+        </w:rPr>
+        <w:t>(</w:t>
       </w:r>
       <w:r>
         <w:rPr>
@@ -717,7 +1070,27 @@
           <w:sz w:val="22"/>
           <w:szCs w:val="22"/>
         </w:rPr>
-        <w:t>"phpuser"</w:t>
+        <w:t>"</w:t>
+      </w:r>
+      <w:proofErr w:type="spellStart"/>
+      <w:r>
+        <w:rPr>
+          <w:rFonts w:ascii="Monaco" w:hAnsi="Monaco" w:cs="Monaco"/>
+          <w:color w:val="0000C0"/>
+          <w:sz w:val="22"/>
+          <w:szCs w:val="22"/>
+        </w:rPr>
+        <w:t>phpuser</w:t>
+      </w:r>
+      <w:proofErr w:type="spellEnd"/>
+      <w:r>
+        <w:rPr>
+          <w:rFonts w:ascii="Monaco" w:hAnsi="Monaco" w:cs="Monaco"/>
+          <w:color w:val="0000C0"/>
+          <w:sz w:val="22"/>
+          <w:szCs w:val="22"/>
+        </w:rPr>
+        <w:t>"</w:t>
       </w:r>
       <w:r>
         <w:rPr>
@@ -741,6 +1114,7 @@
           <w:szCs w:val="22"/>
         </w:rPr>
       </w:pPr>
+      <w:proofErr w:type="spellStart"/>
       <w:r>
         <w:rPr>
           <w:rFonts w:ascii="Monaco" w:hAnsi="Monaco" w:cs="Monaco"/>
@@ -748,7 +1122,17 @@
           <w:sz w:val="22"/>
           <w:szCs w:val="22"/>
         </w:rPr>
-        <w:t>define(</w:t>
+        <w:t>define</w:t>
+      </w:r>
+      <w:proofErr w:type="spellEnd"/>
+      <w:r>
+        <w:rPr>
+          <w:rFonts w:ascii="Monaco" w:hAnsi="Monaco" w:cs="Monaco"/>
+          <w:color w:val="000000"/>
+          <w:sz w:val="22"/>
+          <w:szCs w:val="22"/>
+        </w:rPr>
+        <w:t>(</w:t>
       </w:r>
       <w:r>
         <w:rPr>
@@ -784,8 +1168,9 @@
           <w:sz w:val="22"/>
           <w:szCs w:val="22"/>
         </w:rPr>
-        <w:t>&lt;passwort&gt;</w:t>
-      </w:r>
+        <w:t>&lt;</w:t>
+      </w:r>
+      <w:proofErr w:type="spellStart"/>
       <w:r>
         <w:rPr>
           <w:rFonts w:ascii="Monaco" w:hAnsi="Monaco" w:cs="Monaco"/>
@@ -793,6 +1178,25 @@
           <w:sz w:val="22"/>
           <w:szCs w:val="22"/>
         </w:rPr>
+        <w:t>passwort</w:t>
+      </w:r>
+      <w:proofErr w:type="spellEnd"/>
+      <w:r>
+        <w:rPr>
+          <w:rFonts w:ascii="Monaco" w:hAnsi="Monaco" w:cs="Monaco"/>
+          <w:color w:val="0000C0"/>
+          <w:sz w:val="22"/>
+          <w:szCs w:val="22"/>
+        </w:rPr>
+        <w:t>&gt;</w:t>
+      </w:r>
+      <w:r>
+        <w:rPr>
+          <w:rFonts w:ascii="Monaco" w:hAnsi="Monaco" w:cs="Monaco"/>
+          <w:color w:val="0000C0"/>
+          <w:sz w:val="22"/>
+          <w:szCs w:val="22"/>
+        </w:rPr>
         <w:t>"</w:t>
       </w:r>
       <w:r>
@@ -814,6 +1218,7 @@
           <w:szCs w:val="22"/>
         </w:rPr>
       </w:pPr>
+      <w:proofErr w:type="spellStart"/>
       <w:r>
         <w:rPr>
           <w:rFonts w:ascii="Monaco" w:hAnsi="Monaco" w:cs="Monaco"/>
@@ -821,7 +1226,17 @@
           <w:sz w:val="22"/>
           <w:szCs w:val="22"/>
         </w:rPr>
-        <w:t>define(</w:t>
+        <w:t>define</w:t>
+      </w:r>
+      <w:proofErr w:type="spellEnd"/>
+      <w:r>
+        <w:rPr>
+          <w:rFonts w:ascii="Monaco" w:hAnsi="Monaco" w:cs="Monaco"/>
+          <w:color w:val="000000"/>
+          <w:sz w:val="22"/>
+          <w:szCs w:val="22"/>
+        </w:rPr>
+        <w:t>(</w:t>
       </w:r>
       <w:r>
         <w:rPr>
@@ -848,7 +1263,27 @@
           <w:sz w:val="22"/>
           <w:szCs w:val="22"/>
         </w:rPr>
-        <w:t>"localhost"</w:t>
+        <w:t>"</w:t>
+      </w:r>
+      <w:proofErr w:type="spellStart"/>
+      <w:r>
+        <w:rPr>
+          <w:rFonts w:ascii="Monaco" w:hAnsi="Monaco" w:cs="Monaco"/>
+          <w:color w:val="0000C0"/>
+          <w:sz w:val="22"/>
+          <w:szCs w:val="22"/>
+        </w:rPr>
+        <w:t>localhost</w:t>
+      </w:r>
+      <w:proofErr w:type="spellEnd"/>
+      <w:r>
+        <w:rPr>
+          <w:rFonts w:ascii="Monaco" w:hAnsi="Monaco" w:cs="Monaco"/>
+          <w:color w:val="0000C0"/>
+          <w:sz w:val="22"/>
+          <w:szCs w:val="22"/>
+        </w:rPr>
+        <w:t>"</w:t>
       </w:r>
       <w:r>
         <w:rPr>
@@ -877,13 +1312,50 @@
     </w:p>
     <w:p/>
     <w:p>
-      <w:r>
-        <w:t xml:space="preserve">Anschliessend kann der vHost konfiguriert werden. </w:t>
-      </w:r>
-    </w:p>
-    <w:p>
-      <w:r>
-        <w:t>Dazu muss im /etc/apache2/sites-available/ eine neue Datei mit dem Namen gaestebuch.conf erstellt werden.</w:t>
+      <w:proofErr w:type="spellStart"/>
+      <w:r>
+        <w:t>Anschliessend</w:t>
+      </w:r>
+      <w:proofErr w:type="spellEnd"/>
+      <w:r>
+        <w:t xml:space="preserve"> kann der </w:t>
+      </w:r>
+      <w:proofErr w:type="spellStart"/>
+      <w:r>
+        <w:t>vHost</w:t>
+      </w:r>
+      <w:proofErr w:type="spellEnd"/>
+      <w:r>
+        <w:t xml:space="preserve"> konfiguriert werden. </w:t>
+      </w:r>
+    </w:p>
+    <w:p>
+      <w:r>
+        <w:t>Dazu muss im /</w:t>
+      </w:r>
+      <w:proofErr w:type="spellStart"/>
+      <w:r>
+        <w:t>etc</w:t>
+      </w:r>
+      <w:proofErr w:type="spellEnd"/>
+      <w:r>
+        <w:t>/apache2/</w:t>
+      </w:r>
+      <w:proofErr w:type="spellStart"/>
+      <w:r>
+        <w:t>sites-available</w:t>
+      </w:r>
+      <w:proofErr w:type="spellEnd"/>
+      <w:r>
+        <w:t xml:space="preserve">/ eine neue Datei mit dem Namen </w:t>
+      </w:r>
+      <w:proofErr w:type="spellStart"/>
+      <w:r>
+        <w:t>gaestebuch.conf</w:t>
+      </w:r>
+      <w:proofErr w:type="spellEnd"/>
+      <w:r>
+        <w:t xml:space="preserve"> erstellt werden.</w:t>
       </w:r>
       <w:r>
         <w:t xml:space="preserve"> Die Datei muss gegebenenfalls noch angepasst werden.</w:t>
@@ -900,7 +1372,21 @@
         <w:rPr>
           <w:rStyle w:val="SchwacheHervorhebung"/>
         </w:rPr>
-        <w:t>&lt;VirtualHost *:80&gt;</w:t>
+        <w:t>&lt;</w:t>
+      </w:r>
+      <w:proofErr w:type="spellStart"/>
+      <w:r>
+        <w:rPr>
+          <w:rStyle w:val="SchwacheHervorhebung"/>
+        </w:rPr>
+        <w:t>VirtualHost</w:t>
+      </w:r>
+      <w:proofErr w:type="spellEnd"/>
+      <w:r>
+        <w:rPr>
+          <w:rStyle w:val="SchwacheHervorhebung"/>
+        </w:rPr>
+        <w:t xml:space="preserve"> *:80&gt;</w:t>
       </w:r>
     </w:p>
     <w:p>
@@ -914,8 +1400,29 @@
           <w:rStyle w:val="SchwacheHervorhebung"/>
         </w:rPr>
         <w:tab/>
-        <w:t>ServerName devserver.local</w:t>
-      </w:r>
+      </w:r>
+      <w:proofErr w:type="spellStart"/>
+      <w:r>
+        <w:rPr>
+          <w:rStyle w:val="SchwacheHervorhebung"/>
+        </w:rPr>
+        <w:t>ServerName</w:t>
+      </w:r>
+      <w:proofErr w:type="spellEnd"/>
+      <w:r>
+        <w:rPr>
+          <w:rStyle w:val="SchwacheHervorhebung"/>
+        </w:rPr>
+        <w:t xml:space="preserve"> </w:t>
+      </w:r>
+      <w:proofErr w:type="spellStart"/>
+      <w:r>
+        <w:rPr>
+          <w:rStyle w:val="SchwacheHervorhebung"/>
+        </w:rPr>
+        <w:t>devserver.local</w:t>
+      </w:r>
+      <w:proofErr w:type="spellEnd"/>
     </w:p>
     <w:p>
       <w:pPr>
@@ -928,8 +1435,29 @@
           <w:rStyle w:val="SchwacheHervorhebung"/>
         </w:rPr>
         <w:tab/>
-        <w:t>ServerAdmin webmaster@localhost</w:t>
-      </w:r>
+      </w:r>
+      <w:proofErr w:type="spellStart"/>
+      <w:r>
+        <w:rPr>
+          <w:rStyle w:val="SchwacheHervorhebung"/>
+        </w:rPr>
+        <w:t>ServerAdmin</w:t>
+      </w:r>
+      <w:proofErr w:type="spellEnd"/>
+      <w:r>
+        <w:rPr>
+          <w:rStyle w:val="SchwacheHervorhebung"/>
+        </w:rPr>
+        <w:t xml:space="preserve"> </w:t>
+      </w:r>
+      <w:proofErr w:type="spellStart"/>
+      <w:r>
+        <w:rPr>
+          <w:rStyle w:val="SchwacheHervorhebung"/>
+        </w:rPr>
+        <w:t>webmaster@localhost</w:t>
+      </w:r>
+      <w:proofErr w:type="spellEnd"/>
     </w:p>
     <w:p>
       <w:pPr>
@@ -942,7 +1470,48 @@
           <w:rStyle w:val="SchwacheHervorhebung"/>
         </w:rPr>
         <w:tab/>
-        <w:t>DocumentRoot /var/www/gibb-modul-151</w:t>
+      </w:r>
+      <w:proofErr w:type="spellStart"/>
+      <w:r>
+        <w:rPr>
+          <w:rStyle w:val="SchwacheHervorhebung"/>
+        </w:rPr>
+        <w:t>DocumentRoot</w:t>
+      </w:r>
+      <w:proofErr w:type="spellEnd"/>
+      <w:r>
+        <w:rPr>
+          <w:rStyle w:val="SchwacheHervorhebung"/>
+        </w:rPr>
+        <w:t xml:space="preserve"> /</w:t>
+      </w:r>
+      <w:proofErr w:type="spellStart"/>
+      <w:r>
+        <w:rPr>
+          <w:rStyle w:val="SchwacheHervorhebung"/>
+        </w:rPr>
+        <w:t>var</w:t>
+      </w:r>
+      <w:proofErr w:type="spellEnd"/>
+      <w:r>
+        <w:rPr>
+          <w:rStyle w:val="SchwacheHervorhebung"/>
+        </w:rPr>
+        <w:t>/</w:t>
+      </w:r>
+      <w:proofErr w:type="spellStart"/>
+      <w:r>
+        <w:rPr>
+          <w:rStyle w:val="SchwacheHervorhebung"/>
+        </w:rPr>
+        <w:t>www</w:t>
+      </w:r>
+      <w:proofErr w:type="spellEnd"/>
+      <w:r>
+        <w:rPr>
+          <w:rStyle w:val="SchwacheHervorhebung"/>
+        </w:rPr>
+        <w:t>/gibb-modul-151</w:t>
       </w:r>
     </w:p>
     <w:p>
@@ -956,7 +1525,35 @@
           <w:rStyle w:val="SchwacheHervorhebung"/>
         </w:rPr>
         <w:tab/>
-        <w:t>&lt;Directory /var/www/gibb-modul-151&gt;</w:t>
+        <w:t>&lt;Directory /</w:t>
+      </w:r>
+      <w:proofErr w:type="spellStart"/>
+      <w:r>
+        <w:rPr>
+          <w:rStyle w:val="SchwacheHervorhebung"/>
+        </w:rPr>
+        <w:t>var</w:t>
+      </w:r>
+      <w:proofErr w:type="spellEnd"/>
+      <w:r>
+        <w:rPr>
+          <w:rStyle w:val="SchwacheHervorhebung"/>
+        </w:rPr>
+        <w:t>/</w:t>
+      </w:r>
+      <w:proofErr w:type="spellStart"/>
+      <w:r>
+        <w:rPr>
+          <w:rStyle w:val="SchwacheHervorhebung"/>
+        </w:rPr>
+        <w:t>www</w:t>
+      </w:r>
+      <w:proofErr w:type="spellEnd"/>
+      <w:r>
+        <w:rPr>
+          <w:rStyle w:val="SchwacheHervorhebung"/>
+        </w:rPr>
+        <w:t>/gibb-modul-151&gt;</w:t>
       </w:r>
     </w:p>
     <w:p>
@@ -976,7 +1573,20 @@
           <w:rStyle w:val="SchwacheHervorhebung"/>
         </w:rPr>
         <w:tab/>
-        <w:t>AllowOverride None</w:t>
+      </w:r>
+      <w:proofErr w:type="spellStart"/>
+      <w:r>
+        <w:rPr>
+          <w:rStyle w:val="SchwacheHervorhebung"/>
+        </w:rPr>
+        <w:t>AllowOverride</w:t>
+      </w:r>
+      <w:proofErr w:type="spellEnd"/>
+      <w:r>
+        <w:rPr>
+          <w:rStyle w:val="SchwacheHervorhebung"/>
+        </w:rPr>
+        <w:t xml:space="preserve"> None</w:t>
       </w:r>
     </w:p>
     <w:p>
@@ -996,7 +1606,20 @@
           <w:rStyle w:val="SchwacheHervorhebung"/>
         </w:rPr>
         <w:tab/>
-        <w:t>RewriteEngine on</w:t>
+      </w:r>
+      <w:proofErr w:type="spellStart"/>
+      <w:r>
+        <w:rPr>
+          <w:rStyle w:val="SchwacheHervorhebung"/>
+        </w:rPr>
+        <w:t>RewriteEngine</w:t>
+      </w:r>
+      <w:proofErr w:type="spellEnd"/>
+      <w:r>
+        <w:rPr>
+          <w:rStyle w:val="SchwacheHervorhebung"/>
+        </w:rPr>
+        <w:t xml:space="preserve"> on</w:t>
       </w:r>
     </w:p>
     <w:p>
@@ -1016,7 +1639,21 @@
           <w:rStyle w:val="SchwacheHervorhebung"/>
         </w:rPr>
         <w:tab/>
-        <w:t>#Um auf files zuzugreifen...</w:t>
+        <w:t xml:space="preserve">#Um auf </w:t>
+      </w:r>
+      <w:proofErr w:type="spellStart"/>
+      <w:r>
+        <w:rPr>
+          <w:rStyle w:val="SchwacheHervorhebung"/>
+        </w:rPr>
+        <w:t>files</w:t>
+      </w:r>
+      <w:proofErr w:type="spellEnd"/>
+      <w:r>
+        <w:rPr>
+          <w:rStyle w:val="SchwacheHervorhebung"/>
+        </w:rPr>
+        <w:t xml:space="preserve"> zuzugreifen...</w:t>
       </w:r>
     </w:p>
     <w:p>
@@ -1036,7 +1673,20 @@
           <w:rStyle w:val="SchwacheHervorhebung"/>
         </w:rPr>
         <w:tab/>
-        <w:t>RewriteCond %{REQUEST_FILENAME} !-f</w:t>
+      </w:r>
+      <w:proofErr w:type="spellStart"/>
+      <w:r>
+        <w:rPr>
+          <w:rStyle w:val="SchwacheHervorhebung"/>
+        </w:rPr>
+        <w:t>RewriteCond</w:t>
+      </w:r>
+      <w:proofErr w:type="spellEnd"/>
+      <w:r>
+        <w:rPr>
+          <w:rStyle w:val="SchwacheHervorhebung"/>
+        </w:rPr>
+        <w:t xml:space="preserve"> %{REQUEST_FILENAME} !-f</w:t>
       </w:r>
     </w:p>
     <w:p>
@@ -1056,7 +1706,20 @@
           <w:rStyle w:val="SchwacheHervorhebung"/>
         </w:rPr>
         <w:tab/>
-        <w:t>RewriteCond %{REQUEST_FILENAME} !-d</w:t>
+      </w:r>
+      <w:proofErr w:type="spellStart"/>
+      <w:r>
+        <w:rPr>
+          <w:rStyle w:val="SchwacheHervorhebung"/>
+        </w:rPr>
+        <w:t>RewriteCond</w:t>
+      </w:r>
+      <w:proofErr w:type="spellEnd"/>
+      <w:r>
+        <w:rPr>
+          <w:rStyle w:val="SchwacheHervorhebung"/>
+        </w:rPr>
+        <w:t xml:space="preserve"> %{REQUEST_FILENAME} !-d</w:t>
       </w:r>
     </w:p>
     <w:p>
@@ -1076,7 +1739,34 @@
           <w:rStyle w:val="SchwacheHervorhebung"/>
         </w:rPr>
         <w:tab/>
-        <w:t>RewriteRule ^(.*)$ index.php [L,NC]</w:t>
+      </w:r>
+      <w:proofErr w:type="spellStart"/>
+      <w:r>
+        <w:rPr>
+          <w:rStyle w:val="SchwacheHervorhebung"/>
+        </w:rPr>
+        <w:t>RewriteRule</w:t>
+      </w:r>
+      <w:proofErr w:type="spellEnd"/>
+      <w:r>
+        <w:rPr>
+          <w:rStyle w:val="SchwacheHervorhebung"/>
+        </w:rPr>
+        <w:t xml:space="preserve"> ^(.*)$ </w:t>
+      </w:r>
+      <w:proofErr w:type="spellStart"/>
+      <w:r>
+        <w:rPr>
+          <w:rStyle w:val="SchwacheHervorhebung"/>
+        </w:rPr>
+        <w:t>index.php</w:t>
+      </w:r>
+      <w:proofErr w:type="spellEnd"/>
+      <w:r>
+        <w:rPr>
+          <w:rStyle w:val="SchwacheHervorhebung"/>
+        </w:rPr>
+        <w:t xml:space="preserve"> [L,NC]</w:t>
       </w:r>
     </w:p>
     <w:p>
@@ -1096,8 +1786,30 @@
           <w:rStyle w:val="SchwacheHervorhebung"/>
         </w:rPr>
         <w:tab/>
-        <w:t>Options Indexes FollowSymLinks MultiViews</w:t>
-      </w:r>
+        <w:t xml:space="preserve">Options Indexes </w:t>
+      </w:r>
+      <w:proofErr w:type="spellStart"/>
+      <w:r>
+        <w:rPr>
+          <w:rStyle w:val="SchwacheHervorhebung"/>
+        </w:rPr>
+        <w:t>FollowSymLinks</w:t>
+      </w:r>
+      <w:proofErr w:type="spellEnd"/>
+      <w:r>
+        <w:rPr>
+          <w:rStyle w:val="SchwacheHervorhebung"/>
+        </w:rPr>
+        <w:t xml:space="preserve"> </w:t>
+      </w:r>
+      <w:proofErr w:type="spellStart"/>
+      <w:r>
+        <w:rPr>
+          <w:rStyle w:val="SchwacheHervorhebung"/>
+        </w:rPr>
+        <w:t>MultiViews</w:t>
+      </w:r>
+      <w:proofErr w:type="spellEnd"/>
     </w:p>
     <w:p>
       <w:pPr>
@@ -1116,8 +1828,16 @@
           <w:rStyle w:val="SchwacheHervorhebung"/>
         </w:rPr>
         <w:tab/>
-        <w:t>Order allow,deny</w:t>
-      </w:r>
+        <w:t xml:space="preserve">Order </w:t>
+      </w:r>
+      <w:proofErr w:type="spellStart"/>
+      <w:r>
+        <w:rPr>
+          <w:rStyle w:val="SchwacheHervorhebung"/>
+        </w:rPr>
+        <w:t>allow,deny</w:t>
+      </w:r>
+      <w:proofErr w:type="spellEnd"/>
     </w:p>
     <w:p>
       <w:pPr>
@@ -1136,7 +1856,34 @@
           <w:rStyle w:val="SchwacheHervorhebung"/>
         </w:rPr>
         <w:tab/>
-        <w:t>allow from all</w:t>
+      </w:r>
+      <w:proofErr w:type="spellStart"/>
+      <w:r>
+        <w:rPr>
+          <w:rStyle w:val="SchwacheHervorhebung"/>
+        </w:rPr>
+        <w:t>allow</w:t>
+      </w:r>
+      <w:proofErr w:type="spellEnd"/>
+      <w:r>
+        <w:rPr>
+          <w:rStyle w:val="SchwacheHervorhebung"/>
+        </w:rPr>
+        <w:t xml:space="preserve"> </w:t>
+      </w:r>
+      <w:proofErr w:type="spellStart"/>
+      <w:r>
+        <w:rPr>
+          <w:rStyle w:val="SchwacheHervorhebung"/>
+        </w:rPr>
+        <w:t>from</w:t>
+      </w:r>
+      <w:proofErr w:type="spellEnd"/>
+      <w:r>
+        <w:rPr>
+          <w:rStyle w:val="SchwacheHervorhebung"/>
+        </w:rPr>
+        <w:t xml:space="preserve"> all</w:t>
       </w:r>
     </w:p>
     <w:p>
@@ -1156,8 +1903,29 @@
           <w:rStyle w:val="SchwacheHervorhebung"/>
         </w:rPr>
         <w:tab/>
-        <w:t>DirectoryIndex index.php</w:t>
-      </w:r>
+      </w:r>
+      <w:proofErr w:type="spellStart"/>
+      <w:r>
+        <w:rPr>
+          <w:rStyle w:val="SchwacheHervorhebung"/>
+        </w:rPr>
+        <w:t>DirectoryIndex</w:t>
+      </w:r>
+      <w:proofErr w:type="spellEnd"/>
+      <w:r>
+        <w:rPr>
+          <w:rStyle w:val="SchwacheHervorhebung"/>
+        </w:rPr>
+        <w:t xml:space="preserve"> </w:t>
+      </w:r>
+      <w:proofErr w:type="spellStart"/>
+      <w:r>
+        <w:rPr>
+          <w:rStyle w:val="SchwacheHervorhebung"/>
+        </w:rPr>
+        <w:t>index.php</w:t>
+      </w:r>
+      <w:proofErr w:type="spellEnd"/>
     </w:p>
     <w:p>
       <w:pPr>
@@ -1191,7 +1959,20 @@
           <w:rStyle w:val="SchwacheHervorhebung"/>
         </w:rPr>
         <w:tab/>
-        <w:t>ErrorLog ${APACHE_LOG_DIR}/error.log</w:t>
+      </w:r>
+      <w:proofErr w:type="spellStart"/>
+      <w:r>
+        <w:rPr>
+          <w:rStyle w:val="SchwacheHervorhebung"/>
+        </w:rPr>
+        <w:t>ErrorLog</w:t>
+      </w:r>
+      <w:proofErr w:type="spellEnd"/>
+      <w:r>
+        <w:rPr>
+          <w:rStyle w:val="SchwacheHervorhebung"/>
+        </w:rPr>
+        <w:t xml:space="preserve"> ${APACHE_LOG_DIR}/error.log</w:t>
       </w:r>
     </w:p>
     <w:p>
@@ -1205,46 +1986,97 @@
           <w:rStyle w:val="SchwacheHervorhebung"/>
         </w:rPr>
         <w:tab/>
-        <w:t>CustomLog ${APACHE_LOG_DIR}/access.log combined</w:t>
-      </w:r>
-    </w:p>
-    <w:p>
-      <w:pPr>
-        <w:rPr>
-          <w:rStyle w:val="SchwacheHervorhebung"/>
-        </w:rPr>
-      </w:pPr>
-    </w:p>
-    <w:p>
-      <w:pPr>
-        <w:rPr>
-          <w:rStyle w:val="SchwacheHervorhebung"/>
-        </w:rPr>
-      </w:pPr>
-      <w:r>
-        <w:rPr>
-          <w:rStyle w:val="SchwacheHervorhebung"/>
-        </w:rPr>
-        <w:t>&lt;/VirtualHost&gt;</w:t>
-      </w:r>
-    </w:p>
-    <w:p>
-      <w:pPr>
-        <w:rPr>
-          <w:rStyle w:val="SchwacheHervorhebung"/>
-        </w:rPr>
-      </w:pPr>
-    </w:p>
-    <w:p>
-      <w:r>
-        <w:t xml:space="preserve">Dieser vHost muss nun mit dem Befehl </w:t>
-      </w:r>
-      <w:r>
-        <w:rPr>
-          <w:rStyle w:val="SchwacheHervorhebung"/>
-        </w:rPr>
-        <w:t xml:space="preserve">a2ensite gaestebuch </w:t>
-      </w:r>
+      </w:r>
+      <w:proofErr w:type="spellStart"/>
+      <w:r>
+        <w:rPr>
+          <w:rStyle w:val="SchwacheHervorhebung"/>
+        </w:rPr>
+        <w:t>CustomLog</w:t>
+      </w:r>
+      <w:proofErr w:type="spellEnd"/>
+      <w:r>
+        <w:rPr>
+          <w:rStyle w:val="SchwacheHervorhebung"/>
+        </w:rPr>
+        <w:t xml:space="preserve"> ${APACHE_LOG_DIR}/access.log </w:t>
+      </w:r>
+      <w:proofErr w:type="spellStart"/>
+      <w:r>
+        <w:rPr>
+          <w:rStyle w:val="SchwacheHervorhebung"/>
+        </w:rPr>
+        <w:t>combined</w:t>
+      </w:r>
+      <w:proofErr w:type="spellEnd"/>
+    </w:p>
+    <w:p>
+      <w:pPr>
+        <w:rPr>
+          <w:rStyle w:val="SchwacheHervorhebung"/>
+        </w:rPr>
+      </w:pPr>
+    </w:p>
+    <w:p>
+      <w:pPr>
+        <w:rPr>
+          <w:rStyle w:val="SchwacheHervorhebung"/>
+        </w:rPr>
+      </w:pPr>
+      <w:r>
+        <w:rPr>
+          <w:rStyle w:val="SchwacheHervorhebung"/>
+        </w:rPr>
+        <w:t>&lt;/</w:t>
+      </w:r>
+      <w:proofErr w:type="spellStart"/>
+      <w:r>
+        <w:rPr>
+          <w:rStyle w:val="SchwacheHervorhebung"/>
+        </w:rPr>
+        <w:t>VirtualHost</w:t>
+      </w:r>
+      <w:proofErr w:type="spellEnd"/>
+      <w:r>
+        <w:rPr>
+          <w:rStyle w:val="SchwacheHervorhebung"/>
+        </w:rPr>
+        <w:t>&gt;</w:t>
+      </w:r>
+    </w:p>
+    <w:p>
+      <w:pPr>
+        <w:rPr>
+          <w:rStyle w:val="SchwacheHervorhebung"/>
+        </w:rPr>
+      </w:pPr>
+    </w:p>
+    <w:p>
+      <w:r>
+        <w:t xml:space="preserve">Dieser </w:t>
+      </w:r>
+      <w:proofErr w:type="spellStart"/>
+      <w:r>
+        <w:t>vHost</w:t>
+      </w:r>
+      <w:proofErr w:type="spellEnd"/>
+      <w:r>
+        <w:t xml:space="preserve"> muss nun mit dem Befehl </w:t>
+      </w:r>
+      <w:r>
+        <w:rPr>
+          <w:rStyle w:val="SchwacheHervorhebung"/>
+        </w:rPr>
+        <w:t xml:space="preserve">a2ensite </w:t>
+      </w:r>
+      <w:proofErr w:type="spellStart"/>
+      <w:r>
+        <w:rPr>
+          <w:rStyle w:val="SchwacheHervorhebung"/>
+        </w:rPr>
+        <w:t>gaestebuch</w:t>
+      </w:r>
+      <w:proofErr w:type="spellEnd"/>
       <w:r>
         <w:rPr>
           <w:rStyle w:val="SchwacheHervorhebung"/>
@@ -1252,12 +2084,34 @@
         <w:t xml:space="preserve"> </w:t>
       </w:r>
       <w:r>
+        <w:rPr>
+          <w:rStyle w:val="SchwacheHervorhebung"/>
+        </w:rPr>
+        <w:t xml:space="preserve"> </w:t>
+      </w:r>
+      <w:r>
         <w:t>aktiviert werden.</w:t>
       </w:r>
     </w:p>
     <w:p>
       <w:r>
-        <w:t xml:space="preserve">Falls das neustarten des apache2 fehlschlägt muss noch das Rewrite Modul Aktiviert werden (a2enmod rewrite). </w:t>
+        <w:t xml:space="preserve">Falls das neustarten des apache2 fehlschlägt muss noch das </w:t>
+      </w:r>
+      <w:proofErr w:type="spellStart"/>
+      <w:r>
+        <w:t>Rewrite</w:t>
+      </w:r>
+      <w:proofErr w:type="spellEnd"/>
+      <w:r>
+        <w:t xml:space="preserve"> Modul Aktiviert werden (a2enmod </w:t>
+      </w:r>
+      <w:proofErr w:type="spellStart"/>
+      <w:r>
+        <w:t>rewrite</w:t>
+      </w:r>
+      <w:proofErr w:type="spellEnd"/>
+      <w:r>
+        <w:t xml:space="preserve">). </w:t>
       </w:r>
     </w:p>
     <w:p/>
@@ -1286,7 +2140,15 @@
         <w:t>Meldung</w:t>
       </w:r>
       <w:r>
-        <w:t>. /var/log/apache2/error.log</w:t>
+        <w:t>. /</w:t>
+      </w:r>
+      <w:proofErr w:type="spellStart"/>
+      <w:r>
+        <w:t>var</w:t>
+      </w:r>
+      <w:proofErr w:type="spellEnd"/>
+      <w:r>
+        <w:t>/log/apache2/error.log</w:t>
       </w:r>
     </w:p>
     <w:p/>
@@ -1372,7 +2234,15 @@
     <w:p/>
     <w:p>
       <w:r>
-        <w:t>DDOS Ist bei diesem Projekt kein grosses Problem, da keine hohe Verfügbarkeit nötig ist, und die Firewall des Hosters einige Angriffe abwehrt.</w:t>
+        <w:t xml:space="preserve">DDOS Ist bei diesem Projekt kein </w:t>
+      </w:r>
+      <w:proofErr w:type="spellStart"/>
+      <w:r>
+        <w:t>grosses</w:t>
+      </w:r>
+      <w:proofErr w:type="spellEnd"/>
+      <w:r>
+        <w:t xml:space="preserve"> Problem, da keine hohe Verfügbarkeit nötig ist, und die Firewall des Hosters einige Angriffe abwehrt.</w:t>
       </w:r>
     </w:p>
     <w:p>
@@ -1383,24 +2253,67 @@
         <w:t xml:space="preserve">2. </w:t>
       </w:r>
       <w:r>
-        <w:t>SQL Injection</w:t>
-      </w:r>
-    </w:p>
-    <w:p>
-      <w:r>
-        <w:t>SQL Injection ist ein Angriff bei dem versucht wird Daten aus der Datenbank auszulesen oder diese zu überschreiben. Mit dieser Attacke können Logins umgangen und Daten gestohlen werden.</w:t>
+        <w:t xml:space="preserve">SQL </w:t>
+      </w:r>
+      <w:proofErr w:type="spellStart"/>
+      <w:r>
+        <w:t>Injection</w:t>
+      </w:r>
+      <w:proofErr w:type="spellEnd"/>
+    </w:p>
+    <w:p>
+      <w:r>
+        <w:t xml:space="preserve">SQL </w:t>
+      </w:r>
+      <w:proofErr w:type="spellStart"/>
+      <w:r>
+        <w:t>Injection</w:t>
+      </w:r>
+      <w:proofErr w:type="spellEnd"/>
+      <w:r>
+        <w:t xml:space="preserve"> ist ein Angriff bei dem versucht wird Daten aus der Datenbank auszulesen oder diese zu überschreiben. Mit dieser Attacke können Logins umgangen und Daten gestohlen werden.</w:t>
       </w:r>
     </w:p>
     <w:p/>
     <w:p>
       <w:r>
-        <w:t>Gegen SQL Injection werden Prepared Statements verwendet. Ausserdem wurde ein Test mit SqlMap durchgeführt und es wurden keine einfac</w:t>
+        <w:t xml:space="preserve">Gegen SQL </w:t>
+      </w:r>
+      <w:proofErr w:type="spellStart"/>
+      <w:r>
+        <w:t>Injection</w:t>
+      </w:r>
+      <w:proofErr w:type="spellEnd"/>
+      <w:r>
+        <w:t xml:space="preserve"> werden </w:t>
+      </w:r>
+      <w:proofErr w:type="spellStart"/>
+      <w:r>
+        <w:t>Prepared</w:t>
+      </w:r>
+      <w:proofErr w:type="spellEnd"/>
+      <w:r>
+        <w:t xml:space="preserve"> Statements verwendet. </w:t>
+      </w:r>
+      <w:proofErr w:type="spellStart"/>
+      <w:r>
+        <w:t>Ausserdem</w:t>
+      </w:r>
+      <w:proofErr w:type="spellEnd"/>
+      <w:r>
+        <w:t xml:space="preserve"> wurde ein Test mit </w:t>
+      </w:r>
+      <w:proofErr w:type="spellStart"/>
+      <w:r>
+        <w:t>SqlMap</w:t>
+      </w:r>
+      <w:proofErr w:type="spellEnd"/>
+      <w:r>
+        <w:t xml:space="preserve"> durchgeführt und es wurden keine einfac</w:t>
       </w:r>
       <w:r>
         <w:t>hen S</w:t>
       </w:r>
-      <w:bookmarkStart w:id="0" w:name="_GoBack"/>
-      <w:bookmarkEnd w:id="0"/>
       <w:r>
         <w:t>icherheitslücken gefunden.</w:t>
       </w:r>
@@ -1418,7 +2331,15 @@
     </w:p>
     <w:p>
       <w:r>
-        <w:t>Cross Site Scripting oder XSS ist ein angriff bei dem sogenannte Scripts meist Javascript auf einer Website platziert werden, dass diese auf einem anderen Client ausgeführt werden. Mit dieser Attacke kann zum einen das Aussehen der Seite manipuliert werden, andererseits ist es auch möglich Benutzerdaten und Sitzungen von anderen Benutzern zu ergattern und s</w:t>
+        <w:t xml:space="preserve">Cross Site Scripting oder XSS ist ein angriff bei dem sogenannte Scripts meist </w:t>
+      </w:r>
+      <w:proofErr w:type="spellStart"/>
+      <w:r>
+        <w:t>Javascript</w:t>
+      </w:r>
+      <w:proofErr w:type="spellEnd"/>
+      <w:r>
+        <w:t xml:space="preserve"> auf einer Website platziert werden, dass diese auf einem anderen Client ausgeführt werden. Mit dieser Attacke kann zum einen das Aussehen der Seite manipuliert werden, andererseits ist es auch möglich Benutzerdaten und Sitzungen von anderen Benutzern zu ergattern und s</w:t>
       </w:r>
       <w:r>
         <w:t>ich somit Unerlaubten zugriff zu verschaffen.</w:t>
@@ -1443,7 +2364,15 @@
     </w:p>
     <w:p>
       <w:r>
-        <w:t xml:space="preserve">Ein Passwortklau ist nicht direkt ein Angriff, ist aber auch ein Risiko. Meist geschieht ein Passwortklau durch eine SQL Injection, durch Unsichere Admin Passwörter oder durch </w:t>
+        <w:t xml:space="preserve">Ein Passwortklau ist nicht direkt ein Angriff, ist aber auch ein Risiko. Meist geschieht ein Passwortklau durch eine SQL </w:t>
+      </w:r>
+      <w:proofErr w:type="spellStart"/>
+      <w:r>
+        <w:t>Injection</w:t>
+      </w:r>
+      <w:proofErr w:type="spellEnd"/>
+      <w:r>
+        <w:t xml:space="preserve">, durch Unsichere Admin Passwörter oder durch </w:t>
       </w:r>
       <w:r>
         <w:t>Fehler</w:t>
@@ -1567,21 +2496,463 @@
             <w:tcW w:w="2552" w:type="dxa"/>
             <w:shd w:val="clear" w:color="auto" w:fill="C2D69B" w:themeFill="accent3" w:themeFillTint="99"/>
           </w:tcPr>
-          <w:p/>
+          <w:p>
+            <w:r>
+              <w:rPr>
+                <w:noProof/>
+              </w:rPr>
+              <mc:AlternateContent>
+                <mc:Choice Requires="wps">
+                  <w:drawing>
+                    <wp:anchor distT="0" distB="0" distL="114300" distR="114300" simplePos="0" relativeHeight="251659264" behindDoc="0" locked="0" layoutInCell="1" allowOverlap="1" wp14:anchorId="7F17C74D" wp14:editId="6A352DF6">
+                      <wp:simplePos x="0" y="0"/>
+                      <wp:positionH relativeFrom="column">
+                        <wp:posOffset>468630</wp:posOffset>
+                      </wp:positionH>
+                      <wp:positionV relativeFrom="paragraph">
+                        <wp:posOffset>254000</wp:posOffset>
+                      </wp:positionV>
+                      <wp:extent cx="457200" cy="457200"/>
+                      <wp:effectExtent l="50800" t="25400" r="76200" b="101600"/>
+                      <wp:wrapThrough wrapText="bothSides">
+                        <wp:wrapPolygon edited="0">
+                          <wp:start x="3600" y="-1200"/>
+                          <wp:lineTo x="-2400" y="0"/>
+                          <wp:lineTo x="-2400" y="18000"/>
+                          <wp:lineTo x="4800" y="25200"/>
+                          <wp:lineTo x="16800" y="25200"/>
+                          <wp:lineTo x="22800" y="19200"/>
+                          <wp:lineTo x="24000" y="14400"/>
+                          <wp:lineTo x="21600" y="6000"/>
+                          <wp:lineTo x="18000" y="-1200"/>
+                          <wp:lineTo x="3600" y="-1200"/>
+                        </wp:wrapPolygon>
+                      </wp:wrapThrough>
+                      <wp:docPr id="1" name="Oval 1"/>
+                      <wp:cNvGraphicFramePr/>
+                      <a:graphic xmlns:a="http://schemas.openxmlformats.org/drawingml/2006/main">
+                        <a:graphicData uri="http://schemas.microsoft.com/office/word/2010/wordprocessingShape">
+                          <wps:wsp>
+                            <wps:cNvSpPr/>
+                            <wps:spPr>
+                              <a:xfrm>
+                                <a:off x="0" y="0"/>
+                                <a:ext cx="457200" cy="457200"/>
+                              </a:xfrm>
+                              <a:prstGeom prst="ellipse">
+                                <a:avLst/>
+                              </a:prstGeom>
+                            </wps:spPr>
+                            <wps:style>
+                              <a:lnRef idx="1">
+                                <a:schemeClr val="accent1"/>
+                              </a:lnRef>
+                              <a:fillRef idx="3">
+                                <a:schemeClr val="accent1"/>
+                              </a:fillRef>
+                              <a:effectRef idx="2">
+                                <a:schemeClr val="accent1"/>
+                              </a:effectRef>
+                              <a:fontRef idx="minor">
+                                <a:schemeClr val="lt1"/>
+                              </a:fontRef>
+                            </wps:style>
+                            <wps:txbx>
+                              <w:txbxContent>
+                                <w:p>
+                                  <w:pPr>
+                                    <w:jc w:val="center"/>
+                                  </w:pPr>
+                                  <w:r>
+                                    <w:t>1</w:t>
+                                  </w:r>
+                                </w:p>
+                              </w:txbxContent>
+                            </wps:txbx>
+                            <wps:bodyPr rot="0" spcFirstLastPara="0" vertOverflow="overflow" horzOverflow="overflow" vert="horz" wrap="square" lIns="91440" tIns="45720" rIns="91440" bIns="45720" numCol="1" spcCol="0" rtlCol="0" fromWordArt="0" anchor="ctr" anchorCtr="0" forceAA="0" compatLnSpc="1">
+                              <a:prstTxWarp prst="textNoShape">
+                                <a:avLst/>
+                              </a:prstTxWarp>
+                              <a:noAutofit/>
+                            </wps:bodyPr>
+                          </wps:wsp>
+                        </a:graphicData>
+                      </a:graphic>
+                    </wp:anchor>
+                  </w:drawing>
+                </mc:Choice>
+                <mc:Fallback>
+                  <w:pict>
+                    <v:oval id="Oval 1" o:spid="_x0000_s1026" style="position:absolute;margin-left:36.9pt;margin-top:20pt;width:36pt;height:36pt;z-index:251659264;visibility:visible;mso-wrap-style:square;mso-wrap-distance-left:9pt;mso-wrap-distance-top:0;mso-wrap-distance-right:9pt;mso-wrap-distance-bottom:0;mso-position-horizontal:absolute;mso-position-horizontal-relative:text;mso-position-vertical:absolute;mso-position-vertical-relative:text;v-text-anchor:middle" o:gfxdata="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" fillcolor="#4f81bd [3204]" strokecolor="#4579b8 [3044]">
+                      <v:fill color2="#a7bfde [1620]" rotate="t" type="gradient">
+                        <o:fill v:ext="view" type="gradientUnscaled"/>
+                      </v:fill>
+                      <v:shadow on="t" opacity="22937f" mv:blur="40000f" origin=",.5" offset="0,23000emu"/>
+                      <v:textbox>
+                        <w:txbxContent>
+                          <w:p>
+                            <w:pPr>
+                              <w:jc w:val="center"/>
+                            </w:pPr>
+                            <w:r>
+                              <w:t>1</w:t>
+                            </w:r>
+                          </w:p>
+                        </w:txbxContent>
+                      </v:textbox>
+                      <w10:wrap type="through"/>
+                    </v:oval>
+                  </w:pict>
+                </mc:Fallback>
+              </mc:AlternateContent>
+            </w:r>
+          </w:p>
         </w:tc>
         <w:tc>
           <w:tcPr>
             <w:tcW w:w="2693" w:type="dxa"/>
             <w:shd w:val="clear" w:color="auto" w:fill="C2D69B" w:themeFill="accent3" w:themeFillTint="99"/>
           </w:tcPr>
-          <w:p/>
+          <w:p>
+            <w:r>
+              <w:rPr>
+                <w:noProof/>
+              </w:rPr>
+              <mc:AlternateContent>
+                <mc:Choice Requires="wps">
+                  <w:drawing>
+                    <wp:anchor distT="0" distB="0" distL="114300" distR="114300" simplePos="0" relativeHeight="251665408" behindDoc="0" locked="0" layoutInCell="1" allowOverlap="1" wp14:anchorId="79C401AC" wp14:editId="133BAC01">
+                      <wp:simplePos x="0" y="0"/>
+                      <wp:positionH relativeFrom="column">
+                        <wp:posOffset>448310</wp:posOffset>
+                      </wp:positionH>
+                      <wp:positionV relativeFrom="paragraph">
+                        <wp:posOffset>368300</wp:posOffset>
+                      </wp:positionV>
+                      <wp:extent cx="457200" cy="457200"/>
+                      <wp:effectExtent l="50800" t="25400" r="76200" b="101600"/>
+                      <wp:wrapThrough wrapText="bothSides">
+                        <wp:wrapPolygon edited="0">
+                          <wp:start x="3600" y="-1200"/>
+                          <wp:lineTo x="-2400" y="0"/>
+                          <wp:lineTo x="-2400" y="18000"/>
+                          <wp:lineTo x="4800" y="25200"/>
+                          <wp:lineTo x="16800" y="25200"/>
+                          <wp:lineTo x="22800" y="19200"/>
+                          <wp:lineTo x="24000" y="14400"/>
+                          <wp:lineTo x="21600" y="6000"/>
+                          <wp:lineTo x="18000" y="-1200"/>
+                          <wp:lineTo x="3600" y="-1200"/>
+                        </wp:wrapPolygon>
+                      </wp:wrapThrough>
+                      <wp:docPr id="3" name="Oval 3"/>
+                      <wp:cNvGraphicFramePr/>
+                      <a:graphic xmlns:a="http://schemas.openxmlformats.org/drawingml/2006/main">
+                        <a:graphicData uri="http://schemas.microsoft.com/office/word/2010/wordprocessingShape">
+                          <wps:wsp>
+                            <wps:cNvSpPr/>
+                            <wps:spPr>
+                              <a:xfrm>
+                                <a:off x="0" y="0"/>
+                                <a:ext cx="457200" cy="457200"/>
+                              </a:xfrm>
+                              <a:prstGeom prst="ellipse">
+                                <a:avLst/>
+                              </a:prstGeom>
+                            </wps:spPr>
+                            <wps:style>
+                              <a:lnRef idx="1">
+                                <a:schemeClr val="accent1"/>
+                              </a:lnRef>
+                              <a:fillRef idx="3">
+                                <a:schemeClr val="accent1"/>
+                              </a:fillRef>
+                              <a:effectRef idx="2">
+                                <a:schemeClr val="accent1"/>
+                              </a:effectRef>
+                              <a:fontRef idx="minor">
+                                <a:schemeClr val="lt1"/>
+                              </a:fontRef>
+                            </wps:style>
+                            <wps:txbx>
+                              <w:txbxContent>
+                                <w:p>
+                                  <w:pPr>
+                                    <w:jc w:val="center"/>
+                                  </w:pPr>
+                                  <w:r>
+                                    <w:t>3</w:t>
+                                  </w:r>
+                                </w:p>
+                              </w:txbxContent>
+                            </wps:txbx>
+                            <wps:bodyPr rot="0" spcFirstLastPara="0" vertOverflow="overflow" horzOverflow="overflow" vert="horz" wrap="square" lIns="91440" tIns="45720" rIns="91440" bIns="45720" numCol="1" spcCol="0" rtlCol="0" fromWordArt="0" anchor="ctr" anchorCtr="0" forceAA="0" compatLnSpc="1">
+                              <a:prstTxWarp prst="textNoShape">
+                                <a:avLst/>
+                              </a:prstTxWarp>
+                              <a:noAutofit/>
+                            </wps:bodyPr>
+                          </wps:wsp>
+                        </a:graphicData>
+                      </a:graphic>
+                    </wp:anchor>
+                  </w:drawing>
+                </mc:Choice>
+                <mc:Fallback>
+                  <w:pict>
+                    <v:oval id="Oval 3" o:spid="_x0000_s1027" style="position:absolute;margin-left:35.3pt;margin-top:29pt;width:36pt;height:36pt;z-index:251665408;visibility:visible;mso-wrap-style:square;mso-wrap-distance-left:9pt;mso-wrap-distance-top:0;mso-wrap-distance-right:9pt;mso-wrap-distance-bottom:0;mso-position-horizontal:absolute;mso-position-horizontal-relative:text;mso-position-vertical:absolute;mso-position-vertical-relative:text;v-text-anchor:middle" o:gfxdata="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" fillcolor="#4f81bd [3204]" strokecolor="#4579b8 [3044]">
+                      <v:fill color2="#a7bfde [1620]" rotate="t" type="gradient">
+                        <o:fill v:ext="view" type="gradientUnscaled"/>
+                      </v:fill>
+                      <v:shadow on="t" opacity="22937f" mv:blur="40000f" origin=",.5" offset="0,23000emu"/>
+                      <v:textbox>
+                        <w:txbxContent>
+                          <w:p>
+                            <w:pPr>
+                              <w:jc w:val="center"/>
+                            </w:pPr>
+                            <w:r>
+                              <w:t>3</w:t>
+                            </w:r>
+                          </w:p>
+                        </w:txbxContent>
+                      </v:textbox>
+                      <w10:wrap type="through"/>
+                    </v:oval>
+                  </w:pict>
+                </mc:Fallback>
+              </mc:AlternateContent>
+            </w:r>
+            <w:r>
+              <w:rPr>
+                <w:noProof/>
+              </w:rPr>
+              <mc:AlternateContent>
+                <mc:Choice Requires="wps">
+                  <w:drawing>
+                    <wp:anchor distT="0" distB="0" distL="114300" distR="114300" simplePos="0" relativeHeight="251663360" behindDoc="0" locked="0" layoutInCell="1" allowOverlap="1" wp14:anchorId="576C1CF1" wp14:editId="40B01E6F">
+                      <wp:simplePos x="0" y="0"/>
+                      <wp:positionH relativeFrom="column">
+                        <wp:posOffset>1104900</wp:posOffset>
+                      </wp:positionH>
+                      <wp:positionV relativeFrom="paragraph">
+                        <wp:posOffset>25400</wp:posOffset>
+                      </wp:positionV>
+                      <wp:extent cx="457200" cy="457200"/>
+                      <wp:effectExtent l="50800" t="25400" r="76200" b="101600"/>
+                      <wp:wrapThrough wrapText="bothSides">
+                        <wp:wrapPolygon edited="0">
+                          <wp:start x="3600" y="-1200"/>
+                          <wp:lineTo x="-2400" y="0"/>
+                          <wp:lineTo x="-2400" y="18000"/>
+                          <wp:lineTo x="4800" y="25200"/>
+                          <wp:lineTo x="16800" y="25200"/>
+                          <wp:lineTo x="22800" y="19200"/>
+                          <wp:lineTo x="24000" y="14400"/>
+                          <wp:lineTo x="21600" y="6000"/>
+                          <wp:lineTo x="18000" y="-1200"/>
+                          <wp:lineTo x="3600" y="-1200"/>
+                        </wp:wrapPolygon>
+                      </wp:wrapThrough>
+                      <wp:docPr id="2" name="Oval 2"/>
+                      <wp:cNvGraphicFramePr/>
+                      <a:graphic xmlns:a="http://schemas.openxmlformats.org/drawingml/2006/main">
+                        <a:graphicData uri="http://schemas.microsoft.com/office/word/2010/wordprocessingShape">
+                          <wps:wsp>
+                            <wps:cNvSpPr/>
+                            <wps:spPr>
+                              <a:xfrm>
+                                <a:off x="0" y="0"/>
+                                <a:ext cx="457200" cy="457200"/>
+                              </a:xfrm>
+                              <a:prstGeom prst="ellipse">
+                                <a:avLst/>
+                              </a:prstGeom>
+                            </wps:spPr>
+                            <wps:style>
+                              <a:lnRef idx="1">
+                                <a:schemeClr val="accent1"/>
+                              </a:lnRef>
+                              <a:fillRef idx="3">
+                                <a:schemeClr val="accent1"/>
+                              </a:fillRef>
+                              <a:effectRef idx="2">
+                                <a:schemeClr val="accent1"/>
+                              </a:effectRef>
+                              <a:fontRef idx="minor">
+                                <a:schemeClr val="lt1"/>
+                              </a:fontRef>
+                            </wps:style>
+                            <wps:txbx>
+                              <w:txbxContent>
+                                <w:p>
+                                  <w:pPr>
+                                    <w:jc w:val="center"/>
+                                  </w:pPr>
+                                  <w:r>
+                                    <w:t>21</w:t>
+                                  </w:r>
+                                </w:p>
+                              </w:txbxContent>
+                            </wps:txbx>
+                            <wps:bodyPr rot="0" spcFirstLastPara="0" vertOverflow="overflow" horzOverflow="overflow" vert="horz" wrap="square" lIns="91440" tIns="45720" rIns="91440" bIns="45720" numCol="1" spcCol="0" rtlCol="0" fromWordArt="0" anchor="ctr" anchorCtr="0" forceAA="0" compatLnSpc="1">
+                              <a:prstTxWarp prst="textNoShape">
+                                <a:avLst/>
+                              </a:prstTxWarp>
+                              <a:noAutofit/>
+                            </wps:bodyPr>
+                          </wps:wsp>
+                        </a:graphicData>
+                      </a:graphic>
+                      <wp14:sizeRelV relativeFrom="margin">
+                        <wp14:pctHeight>0</wp14:pctHeight>
+                      </wp14:sizeRelV>
+                    </wp:anchor>
+                  </w:drawing>
+                </mc:Choice>
+                <mc:Fallback>
+                  <w:pict>
+                    <v:oval id="Oval 2" o:spid="_x0000_s1028" style="position:absolute;margin-left:87pt;margin-top:2pt;width:36pt;height:36pt;z-index:251663360;visibility:visible;mso-wrap-style:square;mso-height-percent:0;mso-wrap-distance-left:9pt;mso-wrap-distance-top:0;mso-wrap-distance-right:9pt;mso-wrap-distance-bottom:0;mso-position-horizontal:absolute;mso-position-horizontal-relative:text;mso-position-vertical:absolute;mso-position-vertical-relative:text;mso-height-percent:0;mso-height-relative:margin;v-text-anchor:middle" o:gfxdata="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" fillcolor="#4f81bd [3204]" strokecolor="#4579b8 [3044]">
+                      <v:fill color2="#a7bfde [1620]" rotate="t" type="gradient">
+                        <o:fill v:ext="view" type="gradientUnscaled"/>
+                      </v:fill>
+                      <v:shadow on="t" opacity="22937f" mv:blur="40000f" origin=",.5" offset="0,23000emu"/>
+                      <v:textbox>
+                        <w:txbxContent>
+                          <w:p>
+                            <w:pPr>
+                              <w:jc w:val="center"/>
+                            </w:pPr>
+                            <w:r>
+                              <w:t>21</w:t>
+                            </w:r>
+                          </w:p>
+                        </w:txbxContent>
+                      </v:textbox>
+                      <w10:wrap type="through"/>
+                    </v:oval>
+                  </w:pict>
+                </mc:Fallback>
+              </mc:AlternateContent>
+            </w:r>
+          </w:p>
         </w:tc>
         <w:tc>
           <w:tcPr>
             <w:tcW w:w="2426" w:type="dxa"/>
             <w:shd w:val="clear" w:color="auto" w:fill="FABF8F" w:themeFill="accent6" w:themeFillTint="99"/>
           </w:tcPr>
-          <w:p/>
+          <w:p>
+            <w:r>
+              <w:rPr>
+                <w:noProof/>
+              </w:rPr>
+              <mc:AlternateContent>
+                <mc:Choice Requires="wps">
+                  <w:drawing>
+                    <wp:anchor distT="0" distB="0" distL="114300" distR="114300" simplePos="0" relativeHeight="251667456" behindDoc="0" locked="0" layoutInCell="1" allowOverlap="1" wp14:anchorId="7EC114EE" wp14:editId="24892BE7">
+                      <wp:simplePos x="0" y="0"/>
+                      <wp:positionH relativeFrom="column">
+                        <wp:posOffset>109855</wp:posOffset>
+                      </wp:positionH>
+                      <wp:positionV relativeFrom="paragraph">
+                        <wp:posOffset>139700</wp:posOffset>
+                      </wp:positionV>
+                      <wp:extent cx="457200" cy="457200"/>
+                      <wp:effectExtent l="50800" t="25400" r="76200" b="101600"/>
+                      <wp:wrapThrough wrapText="bothSides">
+                        <wp:wrapPolygon edited="0">
+                          <wp:start x="3600" y="-1200"/>
+                          <wp:lineTo x="-2400" y="0"/>
+                          <wp:lineTo x="-2400" y="18000"/>
+                          <wp:lineTo x="4800" y="25200"/>
+                          <wp:lineTo x="16800" y="25200"/>
+                          <wp:lineTo x="22800" y="19200"/>
+                          <wp:lineTo x="24000" y="14400"/>
+                          <wp:lineTo x="21600" y="6000"/>
+                          <wp:lineTo x="18000" y="-1200"/>
+                          <wp:lineTo x="3600" y="-1200"/>
+                        </wp:wrapPolygon>
+                      </wp:wrapThrough>
+                      <wp:docPr id="4" name="Oval 4"/>
+                      <wp:cNvGraphicFramePr/>
+                      <a:graphic xmlns:a="http://schemas.openxmlformats.org/drawingml/2006/main">
+                        <a:graphicData uri="http://schemas.microsoft.com/office/word/2010/wordprocessingShape">
+                          <wps:wsp>
+                            <wps:cNvSpPr/>
+                            <wps:spPr>
+                              <a:xfrm>
+                                <a:off x="0" y="0"/>
+                                <a:ext cx="457200" cy="457200"/>
+                              </a:xfrm>
+                              <a:prstGeom prst="ellipse">
+                                <a:avLst/>
+                              </a:prstGeom>
+                            </wps:spPr>
+                            <wps:style>
+                              <a:lnRef idx="1">
+                                <a:schemeClr val="accent1"/>
+                              </a:lnRef>
+                              <a:fillRef idx="3">
+                                <a:schemeClr val="accent1"/>
+                              </a:fillRef>
+                              <a:effectRef idx="2">
+                                <a:schemeClr val="accent1"/>
+                              </a:effectRef>
+                              <a:fontRef idx="minor">
+                                <a:schemeClr val="lt1"/>
+                              </a:fontRef>
+                            </wps:style>
+                            <wps:txbx>
+                              <w:txbxContent>
+                                <w:p>
+                                  <w:pPr>
+                                    <w:jc w:val="center"/>
+                                  </w:pPr>
+                                  <w:r>
+                                    <w:t>4</w:t>
+                                  </w:r>
+                                </w:p>
+                              </w:txbxContent>
+                            </wps:txbx>
+                            <wps:bodyPr rot="0" spcFirstLastPara="0" vertOverflow="overflow" horzOverflow="overflow" vert="horz" wrap="square" lIns="91440" tIns="45720" rIns="91440" bIns="45720" numCol="1" spcCol="0" rtlCol="0" fromWordArt="0" anchor="ctr" anchorCtr="0" forceAA="0" compatLnSpc="1">
+                              <a:prstTxWarp prst="textNoShape">
+                                <a:avLst/>
+                              </a:prstTxWarp>
+                              <a:noAutofit/>
+                            </wps:bodyPr>
+                          </wps:wsp>
+                        </a:graphicData>
+                      </a:graphic>
+                    </wp:anchor>
+                  </w:drawing>
+                </mc:Choice>
+                <mc:Fallback>
+                  <w:pict>
+                    <v:oval id="Oval 4" o:spid="_x0000_s1029" style="position:absolute;margin-left:8.65pt;margin-top:11pt;width:36pt;height:36pt;z-index:251667456;visibility:visible;mso-wrap-style:square;mso-wrap-distance-left:9pt;mso-wrap-distance-top:0;mso-wrap-distance-right:9pt;mso-wrap-distance-bottom:0;mso-position-horizontal:absolute;mso-position-horizontal-relative:text;mso-position-vertical:absolute;mso-position-vertical-relative:text;v-text-anchor:middle" o:gfxdata="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" fillcolor="#4f81bd [3204]" strokecolor="#4579b8 [3044]">
+                      <v:fill color2="#a7bfde [1620]" rotate="t" type="gradient">
+                        <o:fill v:ext="view" type="gradientUnscaled"/>
+                      </v:fill>
+                      <v:shadow on="t" opacity="22937f" mv:blur="40000f" origin=",.5" offset="0,23000emu"/>
+                      <v:textbox>
+                        <w:txbxContent>
+                          <w:p>
+                            <w:pPr>
+                              <w:jc w:val="center"/>
+                            </w:pPr>
+                            <w:r>
+                              <w:t>4</w:t>
+                            </w:r>
+                          </w:p>
+                        </w:txbxContent>
+                      </v:textbox>
+                      <w10:wrap type="through"/>
+                    </v:oval>
+                  </w:pict>
+                </mc:Fallback>
+              </mc:AlternateContent>
+            </w:r>
+          </w:p>
         </w:tc>
       </w:tr>
       <w:tr>
@@ -1600,7 +2971,119 @@
             <w:tcW w:w="2552" w:type="dxa"/>
             <w:shd w:val="clear" w:color="auto" w:fill="C2D69B" w:themeFill="accent3" w:themeFillTint="99"/>
           </w:tcPr>
-          <w:p/>
+          <w:p>
+            <w:r>
+              <w:rPr>
+                <w:noProof/>
+              </w:rPr>
+              <mc:AlternateContent>
+                <mc:Choice Requires="wps">
+                  <w:drawing>
+                    <wp:anchor distT="0" distB="0" distL="114300" distR="114300" simplePos="0" relativeHeight="251669504" behindDoc="0" locked="0" layoutInCell="1" allowOverlap="1" wp14:anchorId="100E02CD" wp14:editId="15312809">
+                      <wp:simplePos x="0" y="0"/>
+                      <wp:positionH relativeFrom="column">
+                        <wp:posOffset>582930</wp:posOffset>
+                      </wp:positionH>
+                      <wp:positionV relativeFrom="paragraph">
+                        <wp:posOffset>222250</wp:posOffset>
+                      </wp:positionV>
+                      <wp:extent cx="457200" cy="457200"/>
+                      <wp:effectExtent l="50800" t="25400" r="76200" b="101600"/>
+                      <wp:wrapThrough wrapText="bothSides">
+                        <wp:wrapPolygon edited="0">
+                          <wp:start x="3600" y="-1200"/>
+                          <wp:lineTo x="-2400" y="0"/>
+                          <wp:lineTo x="-2400" y="18000"/>
+                          <wp:lineTo x="4800" y="25200"/>
+                          <wp:lineTo x="16800" y="25200"/>
+                          <wp:lineTo x="22800" y="19200"/>
+                          <wp:lineTo x="24000" y="14400"/>
+                          <wp:lineTo x="21600" y="6000"/>
+                          <wp:lineTo x="18000" y="-1200"/>
+                          <wp:lineTo x="3600" y="-1200"/>
+                        </wp:wrapPolygon>
+                      </wp:wrapThrough>
+                      <wp:docPr id="5" name="Oval 5"/>
+                      <wp:cNvGraphicFramePr/>
+                      <a:graphic xmlns:a="http://schemas.openxmlformats.org/drawingml/2006/main">
+                        <a:graphicData uri="http://schemas.microsoft.com/office/word/2010/wordprocessingShape">
+                          <wps:wsp>
+                            <wps:cNvSpPr/>
+                            <wps:spPr>
+                              <a:xfrm>
+                                <a:off x="0" y="0"/>
+                                <a:ext cx="457200" cy="457200"/>
+                              </a:xfrm>
+                              <a:prstGeom prst="ellipse">
+                                <a:avLst/>
+                              </a:prstGeom>
+                            </wps:spPr>
+                            <wps:style>
+                              <a:lnRef idx="1">
+                                <a:schemeClr val="accent1"/>
+                              </a:lnRef>
+                              <a:fillRef idx="3">
+                                <a:schemeClr val="accent1"/>
+                              </a:fillRef>
+                              <a:effectRef idx="2">
+                                <a:schemeClr val="accent1"/>
+                              </a:effectRef>
+                              <a:fontRef idx="minor">
+                                <a:schemeClr val="lt1"/>
+                              </a:fontRef>
+                            </wps:style>
+                            <wps:txbx>
+                              <w:txbxContent>
+                                <w:p>
+                                  <w:pPr>
+                                    <w:jc w:val="center"/>
+                                  </w:pPr>
+                                  <w:r>
+                                    <w:t>5</w:t>
+                                  </w:r>
+                                </w:p>
+                                <w:p/>
+                              </w:txbxContent>
+                            </wps:txbx>
+                            <wps:bodyPr rot="0" spcFirstLastPara="0" vertOverflow="overflow" horzOverflow="overflow" vert="horz" wrap="square" lIns="91440" tIns="45720" rIns="91440" bIns="45720" numCol="1" spcCol="0" rtlCol="0" fromWordArt="0" anchor="ctr" anchorCtr="0" forceAA="0" compatLnSpc="1">
+                              <a:prstTxWarp prst="textNoShape">
+                                <a:avLst/>
+                              </a:prstTxWarp>
+                              <a:noAutofit/>
+                            </wps:bodyPr>
+                          </wps:wsp>
+                        </a:graphicData>
+                      </a:graphic>
+                    </wp:anchor>
+                  </w:drawing>
+                </mc:Choice>
+                <mc:Fallback>
+                  <w:pict>
+                    <v:oval id="Oval 5" o:spid="_x0000_s1030" style="position:absolute;margin-left:45.9pt;margin-top:17.5pt;width:36pt;height:36pt;z-index:251669504;visibility:visible;mso-wrap-style:square;mso-wrap-distance-left:9pt;mso-wrap-distance-top:0;mso-wrap-distance-right:9pt;mso-wrap-distance-bottom:0;mso-position-horizontal:absolute;mso-position-horizontal-relative:text;mso-position-vertical:absolute;mso-position-vertical-relative:text;v-text-anchor:middle" o:gfxdata="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" fillcolor="#4f81bd [3204]" strokecolor="#4579b8 [3044]">
+                      <v:fill color2="#a7bfde [1620]" rotate="t" type="gradient">
+                        <o:fill v:ext="view" type="gradientUnscaled"/>
+                      </v:fill>
+                      <v:shadow on="t" opacity="22937f" mv:blur="40000f" origin=",.5" offset="0,23000emu"/>
+                      <v:textbox>
+                        <w:txbxContent>
+                          <w:p>
+                            <w:pPr>
+                              <w:jc w:val="center"/>
+                            </w:pPr>
+                            <w:r>
+                              <w:t>5</w:t>
+                            </w:r>
+                          </w:p>
+                          <w:p/>
+                        </w:txbxContent>
+                      </v:textbox>
+                      <w10:wrap type="through"/>
+                    </v:oval>
+                  </w:pict>
+                </mc:Fallback>
+              </mc:AlternateContent>
+            </w:r>
+          </w:p>
         </w:tc>
         <w:tc>
           <w:tcPr>
@@ -1633,7 +3116,10 @@
             <w:tcW w:w="2552" w:type="dxa"/>
             <w:shd w:val="clear" w:color="auto" w:fill="FABF8F" w:themeFill="accent6" w:themeFillTint="99"/>
           </w:tcPr>
-          <w:p/>
+          <w:p>
+            <w:bookmarkStart w:id="0" w:name="_GoBack"/>
+            <w:bookmarkEnd w:id="0"/>
+          </w:p>
         </w:tc>
         <w:tc>
           <w:tcPr>
@@ -1656,17 +3142,24 @@
       <w:pPr>
         <w:pStyle w:val="berschrift2"/>
       </w:pPr>
+      <w:proofErr w:type="spellStart"/>
       <w:r>
         <w:t>Sichereheitsgedanken</w:t>
       </w:r>
+      <w:proofErr w:type="spellEnd"/>
     </w:p>
     <w:p>
       <w:pPr>
         <w:pStyle w:val="berschrift2"/>
       </w:pPr>
       <w:r>
-        <w:t>Zugriff von Aussen</w:t>
-      </w:r>
+        <w:t xml:space="preserve">Zugriff von </w:t>
+      </w:r>
+      <w:proofErr w:type="spellStart"/>
+      <w:r>
+        <w:t>Aussen</w:t>
+      </w:r>
+      <w:proofErr w:type="spellEnd"/>
     </w:p>
     <w:p>
       <w:r>
@@ -1701,7 +3194,15 @@
         <w:t>Logins</w:t>
       </w:r>
       <w:r>
-        <w:t xml:space="preserve"> gegen Dictionary </w:t>
+        <w:t xml:space="preserve"> gegen </w:t>
+      </w:r>
+      <w:proofErr w:type="spellStart"/>
+      <w:r>
+        <w:t>Dictionary</w:t>
+      </w:r>
+      <w:proofErr w:type="spellEnd"/>
+      <w:r>
+        <w:t xml:space="preserve"> </w:t>
       </w:r>
       <w:r>
         <w:t>Attacke</w:t>
@@ -1736,11 +3237,21 @@
         <w:t xml:space="preserve"> verlangt. Die Pas</w:t>
       </w:r>
       <w:r>
-        <w:t xml:space="preserve">swort Policys sind die selben wie beim vorherigen Web Projekt: mind. 8 Zeichen lang, </w:t>
-      </w:r>
+        <w:t xml:space="preserve">swort </w:t>
+      </w:r>
+      <w:proofErr w:type="spellStart"/>
+      <w:r>
+        <w:t>Policys</w:t>
+      </w:r>
+      <w:proofErr w:type="spellEnd"/>
+      <w:r>
+        <w:t xml:space="preserve"> sind die selben wie beim vorherigen Web Projekt: mind. 8 Zeichen lang, </w:t>
+      </w:r>
+      <w:proofErr w:type="spellStart"/>
       <w:r>
         <w:t>gross</w:t>
       </w:r>
+      <w:proofErr w:type="spellEnd"/>
       <w:r>
         <w:t xml:space="preserve"> und </w:t>
       </w:r>
@@ -1758,12 +3269,57 @@
         <w:pStyle w:val="berschrift2"/>
       </w:pPr>
       <w:r>
-        <w:t>SQL Injection</w:t>
-      </w:r>
-    </w:p>
-    <w:p>
-      <w:r>
-        <w:t>Um einer SQL Injection vor zu beugen werden Querys nicht Dynamisch generiert. Es werden ausschliesslich Prepared Statements verwendet. Als Datenbank Provider wird anstatt mysqli PDO verwendet, da PDO nicht von MySQL abhängig ist.</w:t>
+        <w:t xml:space="preserve">SQL </w:t>
+      </w:r>
+      <w:proofErr w:type="spellStart"/>
+      <w:r>
+        <w:t>Injection</w:t>
+      </w:r>
+      <w:proofErr w:type="spellEnd"/>
+    </w:p>
+    <w:p>
+      <w:r>
+        <w:t xml:space="preserve">Um einer SQL </w:t>
+      </w:r>
+      <w:proofErr w:type="spellStart"/>
+      <w:r>
+        <w:t>Injection</w:t>
+      </w:r>
+      <w:proofErr w:type="spellEnd"/>
+      <w:r>
+        <w:t xml:space="preserve"> vor zu beugen werden </w:t>
+      </w:r>
+      <w:proofErr w:type="spellStart"/>
+      <w:r>
+        <w:t>Querys</w:t>
+      </w:r>
+      <w:proofErr w:type="spellEnd"/>
+      <w:r>
+        <w:t xml:space="preserve"> nicht Dynamisch generiert. Es werden </w:t>
+      </w:r>
+      <w:proofErr w:type="spellStart"/>
+      <w:r>
+        <w:t>ausschliesslich</w:t>
+      </w:r>
+      <w:proofErr w:type="spellEnd"/>
+      <w:r>
+        <w:t xml:space="preserve"> </w:t>
+      </w:r>
+      <w:proofErr w:type="spellStart"/>
+      <w:r>
+        <w:t>Prepared</w:t>
+      </w:r>
+      <w:proofErr w:type="spellEnd"/>
+      <w:r>
+        <w:t xml:space="preserve"> Statements verwendet. Als Datenbank Provider wird anstatt </w:t>
+      </w:r>
+      <w:proofErr w:type="spellStart"/>
+      <w:r>
+        <w:t>mysqli</w:t>
+      </w:r>
+      <w:proofErr w:type="spellEnd"/>
+      <w:r>
+        <w:t xml:space="preserve"> PDO verwendet, da PDO nicht von MySQL abhängig ist.</w:t>
       </w:r>
     </w:p>
     <w:p/>
@@ -1777,7 +3333,31 @@
     </w:p>
     <w:p>
       <w:r>
-        <w:t>Um XSS vorzubeugen werden alle Requests auf Verbotene Tags, wie das &lt;script&gt; Tag gefiltert. Diese Tags werden anschliessend entfernt.</w:t>
+        <w:t xml:space="preserve">Um XSS vorzubeugen werden alle </w:t>
+      </w:r>
+      <w:proofErr w:type="spellStart"/>
+      <w:r>
+        <w:t>Requests</w:t>
+      </w:r>
+      <w:proofErr w:type="spellEnd"/>
+      <w:r>
+        <w:t xml:space="preserve"> auf Verbotene Tags, wie das &lt;</w:t>
+      </w:r>
+      <w:proofErr w:type="spellStart"/>
+      <w:r>
+        <w:t>script</w:t>
+      </w:r>
+      <w:proofErr w:type="spellEnd"/>
+      <w:r>
+        <w:t xml:space="preserve">&gt; Tag gefiltert. Diese Tags werden </w:t>
+      </w:r>
+      <w:proofErr w:type="spellStart"/>
+      <w:r>
+        <w:t>anschliessend</w:t>
+      </w:r>
+      <w:proofErr w:type="spellEnd"/>
+      <w:r>
+        <w:t xml:space="preserve"> entfernt.</w:t>
       </w:r>
     </w:p>
     <w:p/>
@@ -1786,12 +3366,33 @@
         <w:pStyle w:val="berschrift2"/>
       </w:pPr>
       <w:r>
-        <w:t>Password Hashing</w:t>
-      </w:r>
-    </w:p>
-    <w:p>
-      <w:r>
-        <w:t>Um auch die Sicherheit für die Nutzer des Gästebuchs zu erhöhen werden die  Benutzerpasswörter mit einer 32 Bit langen Zufallszahl ergänzt. Dieser Zufallszahl wird auch Salt genannt. Anschliessend werden Passwort und Salt zusammen mit sha256 gehasht.</w:t>
+        <w:t xml:space="preserve">Password </w:t>
+      </w:r>
+      <w:proofErr w:type="spellStart"/>
+      <w:r>
+        <w:t>Hashing</w:t>
+      </w:r>
+      <w:proofErr w:type="spellEnd"/>
+    </w:p>
+    <w:p>
+      <w:r>
+        <w:t xml:space="preserve">Um auch die Sicherheit für die Nutzer des Gästebuchs zu erhöhen werden die  Benutzerpasswörter mit einer 32 Bit langen Zufallszahl ergänzt. Dieser Zufallszahl wird auch Salt genannt. </w:t>
+      </w:r>
+      <w:proofErr w:type="spellStart"/>
+      <w:r>
+        <w:t>Anschliessend</w:t>
+      </w:r>
+      <w:proofErr w:type="spellEnd"/>
+      <w:r>
+        <w:t xml:space="preserve"> werden Passwort und Salt zusammen mit sha256 </w:t>
+      </w:r>
+      <w:proofErr w:type="spellStart"/>
+      <w:r>
+        <w:t>gehasht</w:t>
+      </w:r>
+      <w:proofErr w:type="spellEnd"/>
+      <w:r>
+        <w:t>.</w:t>
       </w:r>
     </w:p>
     <w:p>
@@ -1805,8 +3406,13 @@
       <w:pPr>
         <w:pStyle w:val="berschrift2"/>
       </w:pPr>
-      <w:r>
-        <w:t xml:space="preserve">Weiterleitungs </w:t>
+      <w:proofErr w:type="spellStart"/>
+      <w:r>
+        <w:t>Weiterleitungs</w:t>
+      </w:r>
+      <w:proofErr w:type="spellEnd"/>
+      <w:r>
+        <w:t xml:space="preserve"> </w:t>
       </w:r>
       <w:r>
         <w:t>Validierung</w:t>
@@ -1814,7 +3420,55 @@
     </w:p>
     <w:p>
       <w:r>
-        <w:t xml:space="preserve">Während der Implementation des Gästebuchs ist mir aufgefallen, dass Backurls sinnvoll wären. Damit mithilfe dieser Backurls keine Verbotenen Requests ausgeführt werden, werden die Backurls validiert. Backurls müssen mit einem „/“ beginnen. Somit werden zugriffe auf andere Seiten verhindert. Ausserdem ist das „?“ ebenfalls ein Verbotener </w:t>
+        <w:t xml:space="preserve">Während der Implementation des Gästebuchs ist mir aufgefallen, dass </w:t>
+      </w:r>
+      <w:proofErr w:type="spellStart"/>
+      <w:r>
+        <w:t>Backurls</w:t>
+      </w:r>
+      <w:proofErr w:type="spellEnd"/>
+      <w:r>
+        <w:t xml:space="preserve"> sinnvoll wären. Damit mithilfe dieser </w:t>
+      </w:r>
+      <w:proofErr w:type="spellStart"/>
+      <w:r>
+        <w:t>Backurls</w:t>
+      </w:r>
+      <w:proofErr w:type="spellEnd"/>
+      <w:r>
+        <w:t xml:space="preserve"> keine Verbotenen </w:t>
+      </w:r>
+      <w:proofErr w:type="spellStart"/>
+      <w:r>
+        <w:t>Requests</w:t>
+      </w:r>
+      <w:proofErr w:type="spellEnd"/>
+      <w:r>
+        <w:t xml:space="preserve"> ausgeführt werden, werden die </w:t>
+      </w:r>
+      <w:proofErr w:type="spellStart"/>
+      <w:r>
+        <w:t>Backurls</w:t>
+      </w:r>
+      <w:proofErr w:type="spellEnd"/>
+      <w:r>
+        <w:t xml:space="preserve"> validiert. </w:t>
+      </w:r>
+      <w:proofErr w:type="spellStart"/>
+      <w:r>
+        <w:t>Backurls</w:t>
+      </w:r>
+      <w:proofErr w:type="spellEnd"/>
+      <w:r>
+        <w:t xml:space="preserve"> müssen mit einem „/“ beginnen. Somit werden zugriffe auf andere Seiten verhindert. </w:t>
+      </w:r>
+      <w:proofErr w:type="spellStart"/>
+      <w:r>
+        <w:t>Ausserdem</w:t>
+      </w:r>
+      <w:proofErr w:type="spellEnd"/>
+      <w:r>
+        <w:t xml:space="preserve"> ist das „?“ ebenfalls ein Verbotener </w:t>
       </w:r>
       <w:r>
         <w:t>Charakter</w:t>
@@ -1825,7 +3479,15 @@
     </w:p>
     <w:p>
       <w:r>
-        <w:t>Bei Bedarf können einzelne Externe Urls freigeschaltet werden.</w:t>
+        <w:t xml:space="preserve">Bei Bedarf können einzelne Externe </w:t>
+      </w:r>
+      <w:proofErr w:type="spellStart"/>
+      <w:r>
+        <w:t>Urls</w:t>
+      </w:r>
+      <w:proofErr w:type="spellEnd"/>
+      <w:r>
+        <w:t xml:space="preserve"> freigeschaltet werden.</w:t>
       </w:r>
     </w:p>
     <w:p>
@@ -1833,8 +3495,13 @@
         <w:pStyle w:val="berschrift2"/>
       </w:pPr>
       <w:r>
-        <w:t>Robots.txt und Basic Auth</w:t>
-      </w:r>
+        <w:t xml:space="preserve">Robots.txt und Basic </w:t>
+      </w:r>
+      <w:proofErr w:type="spellStart"/>
+      <w:r>
+        <w:t>Auth</w:t>
+      </w:r>
+      <w:proofErr w:type="spellEnd"/>
     </w:p>
     <w:p>
       <w:r>
@@ -3135,7 +4802,7 @@
 </file>
 
 <file path=customXml/itemProps1.xml><?xml version="1.0" encoding="utf-8"?>
-<ds:datastoreItem xmlns:ds="http://schemas.openxmlformats.org/officeDocument/2006/customXml" ds:itemID="{1FEAAD69-15B8-E643-96A5-68CD43B4AAE5}">
+<ds:datastoreItem xmlns:ds="http://schemas.openxmlformats.org/officeDocument/2006/customXml" ds:itemID="{268824B5-FFE1-3D40-9E14-5886721B793E}">
   <ds:schemaRefs>
     <ds:schemaRef ds:uri="http://schemas.openxmlformats.org/officeDocument/2006/bibliography"/>
   </ds:schemaRefs>

</xml_diff>